<commit_message>
Addition of usecases and changes in Usecase Diagram
</commit_message>
<xml_diff>
--- a/Documentation/2_RequirementsSpecifications/CS619 Software Requirement Specifications mc160401611.docx
+++ b/Documentation/2_RequirementsSpecifications/CS619 Software Requirement Specifications mc160401611.docx
@@ -362,7 +362,7 @@
         </w:numPr>
       </w:pPr>
       <w:bookmarkStart w:id="0" w:name="_Toc499385464"/>
-      <w:bookmarkStart w:id="1" w:name="_Toc499402884"/>
+      <w:bookmarkStart w:id="1" w:name="_Toc499405479"/>
       <w:r>
         <w:lastRenderedPageBreak/>
         <w:t>Revision History</w:t>
@@ -937,13 +937,22 @@
     <w:p/>
     <w:p>
       <w:pPr>
-        <w:rPr>
-          <w:rFonts w:asciiTheme="majorHAnsi" w:eastAsiaTheme="majorEastAsia" w:hAnsiTheme="majorHAnsi" w:cstheme="majorBidi"/>
-          <w:color w:val="262626" w:themeColor="text1" w:themeTint="D9"/>
-          <w:sz w:val="32"/>
-          <w:szCs w:val="32"/>
-        </w:rPr>
-      </w:pPr>
+        <w:pStyle w:val="Heading1"/>
+        <w:numPr>
+          <w:ilvl w:val="0"/>
+          <w:numId w:val="0"/>
+        </w:numPr>
+      </w:pPr>
+      <w:bookmarkStart w:id="2" w:name="_Toc499405480"/>
+      <w:r>
+        <w:t>GIT Repo Location</w:t>
+      </w:r>
+      <w:bookmarkEnd w:id="2"/>
+    </w:p>
+    <w:p>
+      <w:r>
+        <w:t>https://github.com/furqanbaqai/F1702E1067.git</w:t>
+      </w:r>
       <w:r>
         <w:br w:type="page"/>
       </w:r>
@@ -1001,13 +1010,40 @@
           <w:r>
             <w:fldChar w:fldCharType="separate"/>
           </w:r>
-          <w:hyperlink w:anchor="_Toc499402884" w:history="1">
+          <w:hyperlink w:anchor="_Toc499405479" w:history="1"/>
+          <w:hyperlink w:anchor="_Toc499405480" w:history="1"/>
+        </w:p>
+        <w:p>
+          <w:pPr>
+            <w:pStyle w:val="TOC1"/>
+            <w:tabs>
+              <w:tab w:val="left" w:pos="440"/>
+              <w:tab w:val="right" w:leader="dot" w:pos="9350"/>
+            </w:tabs>
+            <w:rPr>
+              <w:noProof/>
+            </w:rPr>
+          </w:pPr>
+          <w:hyperlink w:anchor="_Toc499405481" w:history="1">
             <w:r>
               <w:rPr>
                 <w:rStyle w:val="Hyperlink"/>
                 <w:noProof/>
               </w:rPr>
-              <w:t>Revision History</w:t>
+              <w:t>1</w:t>
+            </w:r>
+            <w:r>
+              <w:rPr>
+                <w:noProof/>
+              </w:rPr>
+              <w:tab/>
+            </w:r>
+            <w:r>
+              <w:rPr>
+                <w:rStyle w:val="Hyperlink"/>
+                <w:noProof/>
+              </w:rPr>
+              <w:t>Scope of Project</w:t>
             </w:r>
             <w:r>
               <w:rPr>
@@ -1028,7 +1064,7 @@
                 <w:noProof/>
                 <w:webHidden/>
               </w:rPr>
-              <w:instrText xml:space="preserve"> PAGEREF _Toc499402884 \h </w:instrText>
+              <w:instrText xml:space="preserve"> PAGEREF _Toc499405481 \h </w:instrText>
             </w:r>
             <w:r>
               <w:rPr>
@@ -1048,7 +1084,7 @@
                 <w:noProof/>
                 <w:webHidden/>
               </w:rPr>
-              <w:t>1</w:t>
+              <w:t>3</w:t>
             </w:r>
             <w:r>
               <w:rPr>
@@ -1070,13 +1106,13 @@
               <w:noProof/>
             </w:rPr>
           </w:pPr>
-          <w:hyperlink w:anchor="_Toc499402885" w:history="1">
+          <w:hyperlink w:anchor="_Toc499405482" w:history="1">
             <w:r>
               <w:rPr>
                 <w:rStyle w:val="Hyperlink"/>
                 <w:noProof/>
               </w:rPr>
-              <w:t>1</w:t>
+              <w:t>2</w:t>
             </w:r>
             <w:r>
               <w:rPr>
@@ -1089,7 +1125,7 @@
                 <w:rStyle w:val="Hyperlink"/>
                 <w:noProof/>
               </w:rPr>
-              <w:t>Scope of Project</w:t>
+              <w:t>Functional and non-Functional Requirements</w:t>
             </w:r>
             <w:r>
               <w:rPr>
@@ -1110,7 +1146,7 @@
                 <w:noProof/>
                 <w:webHidden/>
               </w:rPr>
-              <w:instrText xml:space="preserve"> PAGEREF _Toc499402885 \h </w:instrText>
+              <w:instrText xml:space="preserve"> PAGEREF _Toc499405482 \h </w:instrText>
             </w:r>
             <w:r>
               <w:rPr>
@@ -1131,6 +1167,170 @@
                 <w:webHidden/>
               </w:rPr>
               <w:t>3</w:t>
+            </w:r>
+            <w:r>
+              <w:rPr>
+                <w:noProof/>
+                <w:webHidden/>
+              </w:rPr>
+              <w:fldChar w:fldCharType="end"/>
+            </w:r>
+          </w:hyperlink>
+        </w:p>
+        <w:p>
+          <w:pPr>
+            <w:pStyle w:val="TOC2"/>
+            <w:tabs>
+              <w:tab w:val="left" w:pos="880"/>
+              <w:tab w:val="right" w:leader="dot" w:pos="9350"/>
+            </w:tabs>
+            <w:rPr>
+              <w:noProof/>
+            </w:rPr>
+          </w:pPr>
+          <w:hyperlink w:anchor="_Toc499405483" w:history="1">
+            <w:r>
+              <w:rPr>
+                <w:rStyle w:val="Hyperlink"/>
+                <w:noProof/>
+              </w:rPr>
+              <w:t>2.1</w:t>
+            </w:r>
+            <w:r>
+              <w:rPr>
+                <w:noProof/>
+              </w:rPr>
+              <w:tab/>
+            </w:r>
+            <w:r>
+              <w:rPr>
+                <w:rStyle w:val="Hyperlink"/>
+                <w:noProof/>
+              </w:rPr>
+              <w:t>Functional Requirements</w:t>
+            </w:r>
+            <w:r>
+              <w:rPr>
+                <w:noProof/>
+                <w:webHidden/>
+              </w:rPr>
+              <w:tab/>
+            </w:r>
+            <w:r>
+              <w:rPr>
+                <w:noProof/>
+                <w:webHidden/>
+              </w:rPr>
+              <w:fldChar w:fldCharType="begin"/>
+            </w:r>
+            <w:r>
+              <w:rPr>
+                <w:noProof/>
+                <w:webHidden/>
+              </w:rPr>
+              <w:instrText xml:space="preserve"> PAGEREF _Toc499405483 \h </w:instrText>
+            </w:r>
+            <w:r>
+              <w:rPr>
+                <w:noProof/>
+                <w:webHidden/>
+              </w:rPr>
+            </w:r>
+            <w:r>
+              <w:rPr>
+                <w:noProof/>
+                <w:webHidden/>
+              </w:rPr>
+              <w:fldChar w:fldCharType="separate"/>
+            </w:r>
+            <w:r>
+              <w:rPr>
+                <w:noProof/>
+                <w:webHidden/>
+              </w:rPr>
+              <w:t>3</w:t>
+            </w:r>
+            <w:r>
+              <w:rPr>
+                <w:noProof/>
+                <w:webHidden/>
+              </w:rPr>
+              <w:fldChar w:fldCharType="end"/>
+            </w:r>
+          </w:hyperlink>
+        </w:p>
+        <w:p>
+          <w:pPr>
+            <w:pStyle w:val="TOC2"/>
+            <w:tabs>
+              <w:tab w:val="left" w:pos="880"/>
+              <w:tab w:val="right" w:leader="dot" w:pos="9350"/>
+            </w:tabs>
+            <w:rPr>
+              <w:noProof/>
+            </w:rPr>
+          </w:pPr>
+          <w:hyperlink w:anchor="_Toc499405484" w:history="1">
+            <w:r>
+              <w:rPr>
+                <w:rStyle w:val="Hyperlink"/>
+                <w:noProof/>
+              </w:rPr>
+              <w:t>2.2</w:t>
+            </w:r>
+            <w:r>
+              <w:rPr>
+                <w:noProof/>
+              </w:rPr>
+              <w:tab/>
+            </w:r>
+            <w:r>
+              <w:rPr>
+                <w:rStyle w:val="Hyperlink"/>
+                <w:noProof/>
+              </w:rPr>
+              <w:t>Non-Functional Requirements</w:t>
+            </w:r>
+            <w:r>
+              <w:rPr>
+                <w:noProof/>
+                <w:webHidden/>
+              </w:rPr>
+              <w:tab/>
+            </w:r>
+            <w:r>
+              <w:rPr>
+                <w:noProof/>
+                <w:webHidden/>
+              </w:rPr>
+              <w:fldChar w:fldCharType="begin"/>
+            </w:r>
+            <w:r>
+              <w:rPr>
+                <w:noProof/>
+                <w:webHidden/>
+              </w:rPr>
+              <w:instrText xml:space="preserve"> PAGEREF _Toc499405484 \h </w:instrText>
+            </w:r>
+            <w:r>
+              <w:rPr>
+                <w:noProof/>
+                <w:webHidden/>
+              </w:rPr>
+            </w:r>
+            <w:r>
+              <w:rPr>
+                <w:noProof/>
+                <w:webHidden/>
+              </w:rPr>
+              <w:fldChar w:fldCharType="separate"/>
+            </w:r>
+            <w:r>
+              <w:rPr>
+                <w:noProof/>
+                <w:webHidden/>
+              </w:rPr>
+              <w:t>4</w:t>
             </w:r>
             <w:r>
               <w:rPr>
@@ -1152,13 +1352,13 @@
               <w:noProof/>
             </w:rPr>
           </w:pPr>
-          <w:hyperlink w:anchor="_Toc499402886" w:history="1">
+          <w:hyperlink w:anchor="_Toc499405485" w:history="1">
             <w:r>
               <w:rPr>
                 <w:rStyle w:val="Hyperlink"/>
                 <w:noProof/>
               </w:rPr>
-              <w:t>2</w:t>
+              <w:t>3</w:t>
             </w:r>
             <w:r>
               <w:rPr>
@@ -1171,7 +1371,7 @@
                 <w:rStyle w:val="Hyperlink"/>
                 <w:noProof/>
               </w:rPr>
-              <w:t>Functional and non-Functional Requirements</w:t>
+              <w:t>Use-Case Diagram</w:t>
             </w:r>
             <w:r>
               <w:rPr>
@@ -1192,7 +1392,7 @@
                 <w:noProof/>
                 <w:webHidden/>
               </w:rPr>
-              <w:instrText xml:space="preserve"> PAGEREF _Toc499402886 \h </w:instrText>
+              <w:instrText xml:space="preserve"> PAGEREF _Toc499405485 \h </w:instrText>
             </w:r>
             <w:r>
               <w:rPr>
@@ -1212,7 +1412,89 @@
                 <w:noProof/>
                 <w:webHidden/>
               </w:rPr>
-              <w:t>3</w:t>
+              <w:t>4</w:t>
+            </w:r>
+            <w:r>
+              <w:rPr>
+                <w:noProof/>
+                <w:webHidden/>
+              </w:rPr>
+              <w:fldChar w:fldCharType="end"/>
+            </w:r>
+          </w:hyperlink>
+        </w:p>
+        <w:p>
+          <w:pPr>
+            <w:pStyle w:val="TOC1"/>
+            <w:tabs>
+              <w:tab w:val="left" w:pos="440"/>
+              <w:tab w:val="right" w:leader="dot" w:pos="9350"/>
+            </w:tabs>
+            <w:rPr>
+              <w:noProof/>
+            </w:rPr>
+          </w:pPr>
+          <w:hyperlink w:anchor="_Toc499405486" w:history="1">
+            <w:r>
+              <w:rPr>
+                <w:rStyle w:val="Hyperlink"/>
+                <w:noProof/>
+              </w:rPr>
+              <w:t>4</w:t>
+            </w:r>
+            <w:r>
+              <w:rPr>
+                <w:noProof/>
+              </w:rPr>
+              <w:tab/>
+            </w:r>
+            <w:r>
+              <w:rPr>
+                <w:rStyle w:val="Hyperlink"/>
+                <w:noProof/>
+              </w:rPr>
+              <w:t>Usage Scenarios</w:t>
+            </w:r>
+            <w:r>
+              <w:rPr>
+                <w:noProof/>
+                <w:webHidden/>
+              </w:rPr>
+              <w:tab/>
+            </w:r>
+            <w:r>
+              <w:rPr>
+                <w:noProof/>
+                <w:webHidden/>
+              </w:rPr>
+              <w:fldChar w:fldCharType="begin"/>
+            </w:r>
+            <w:r>
+              <w:rPr>
+                <w:noProof/>
+                <w:webHidden/>
+              </w:rPr>
+              <w:instrText xml:space="preserve"> PAGEREF _Toc499405486 \h </w:instrText>
+            </w:r>
+            <w:r>
+              <w:rPr>
+                <w:noProof/>
+                <w:webHidden/>
+              </w:rPr>
+            </w:r>
+            <w:r>
+              <w:rPr>
+                <w:noProof/>
+                <w:webHidden/>
+              </w:rPr>
+              <w:fldChar w:fldCharType="separate"/>
+            </w:r>
+            <w:r>
+              <w:rPr>
+                <w:noProof/>
+                <w:webHidden/>
+              </w:rPr>
+              <w:t>5</w:t>
             </w:r>
             <w:r>
               <w:rPr>
@@ -1234,13 +1516,13 @@
               <w:noProof/>
             </w:rPr>
           </w:pPr>
-          <w:hyperlink w:anchor="_Toc499402887" w:history="1">
+          <w:hyperlink w:anchor="_Toc499405487" w:history="1">
             <w:r>
               <w:rPr>
                 <w:rStyle w:val="Hyperlink"/>
                 <w:noProof/>
               </w:rPr>
-              <w:t>2.1</w:t>
+              <w:t>4.1</w:t>
             </w:r>
             <w:r>
               <w:rPr>
@@ -1253,7 +1535,7 @@
                 <w:rStyle w:val="Hyperlink"/>
                 <w:noProof/>
               </w:rPr>
-              <w:t>Functional Requirements</w:t>
+              <w:t>Use-Case#1: Display News Content</w:t>
             </w:r>
             <w:r>
               <w:rPr>
@@ -1274,7 +1556,7 @@
                 <w:noProof/>
                 <w:webHidden/>
               </w:rPr>
-              <w:instrText xml:space="preserve"> PAGEREF _Toc499402887 \h </w:instrText>
+              <w:instrText xml:space="preserve"> PAGEREF _Toc499405487 \h </w:instrText>
             </w:r>
             <w:r>
               <w:rPr>
@@ -1294,7 +1576,7 @@
                 <w:noProof/>
                 <w:webHidden/>
               </w:rPr>
-              <w:t>3</w:t>
+              <w:t>5</w:t>
             </w:r>
             <w:r>
               <w:rPr>
@@ -1316,13 +1598,13 @@
               <w:noProof/>
             </w:rPr>
           </w:pPr>
-          <w:hyperlink w:anchor="_Toc499402888" w:history="1">
+          <w:hyperlink w:anchor="_Toc499405488" w:history="1">
             <w:r>
               <w:rPr>
                 <w:rStyle w:val="Hyperlink"/>
                 <w:noProof/>
               </w:rPr>
-              <w:t>2.2</w:t>
+              <w:t>4.2</w:t>
             </w:r>
             <w:r>
               <w:rPr>
@@ -1335,7 +1617,7 @@
                 <w:rStyle w:val="Hyperlink"/>
                 <w:noProof/>
               </w:rPr>
-              <w:t>Non-Functional Requirements</w:t>
+              <w:t>Use-Case#2: Search News Content</w:t>
             </w:r>
             <w:r>
               <w:rPr>
@@ -1356,7 +1638,7 @@
                 <w:noProof/>
                 <w:webHidden/>
               </w:rPr>
-              <w:instrText xml:space="preserve"> PAGEREF _Toc499402888 \h </w:instrText>
+              <w:instrText xml:space="preserve"> PAGEREF _Toc499405488 \h </w:instrText>
             </w:r>
             <w:r>
               <w:rPr>
@@ -1376,7 +1658,7 @@
                 <w:noProof/>
                 <w:webHidden/>
               </w:rPr>
-              <w:t>4</w:t>
+              <w:t>5</w:t>
             </w:r>
             <w:r>
               <w:rPr>
@@ -1398,13 +1680,13 @@
               <w:noProof/>
             </w:rPr>
           </w:pPr>
-          <w:hyperlink w:anchor="_Toc499402889" w:history="1">
+          <w:hyperlink w:anchor="_Toc499405489" w:history="1">
             <w:r>
               <w:rPr>
                 <w:rStyle w:val="Hyperlink"/>
                 <w:noProof/>
               </w:rPr>
-              <w:t>3</w:t>
+              <w:t>5</w:t>
             </w:r>
             <w:r>
               <w:rPr>
@@ -1417,7 +1699,7 @@
                 <w:rStyle w:val="Hyperlink"/>
                 <w:noProof/>
               </w:rPr>
-              <w:t>Use-Case Diagram</w:t>
+              <w:t>Adopted Methodology</w:t>
             </w:r>
             <w:r>
               <w:rPr>
@@ -1438,7 +1720,7 @@
                 <w:noProof/>
                 <w:webHidden/>
               </w:rPr>
-              <w:instrText xml:space="preserve"> PAGEREF _Toc499402889 \h </w:instrText>
+              <w:instrText xml:space="preserve"> PAGEREF _Toc499405489 \h </w:instrText>
             </w:r>
             <w:r>
               <w:rPr>
@@ -1458,7 +1740,499 @@
                 <w:noProof/>
                 <w:webHidden/>
               </w:rPr>
-              <w:t>4</w:t>
+              <w:t>6</w:t>
+            </w:r>
+            <w:r>
+              <w:rPr>
+                <w:noProof/>
+                <w:webHidden/>
+              </w:rPr>
+              <w:fldChar w:fldCharType="end"/>
+            </w:r>
+          </w:hyperlink>
+        </w:p>
+        <w:p>
+          <w:pPr>
+            <w:pStyle w:val="TOC2"/>
+            <w:tabs>
+              <w:tab w:val="left" w:pos="880"/>
+              <w:tab w:val="right" w:leader="dot" w:pos="9350"/>
+            </w:tabs>
+            <w:rPr>
+              <w:noProof/>
+            </w:rPr>
+          </w:pPr>
+          <w:hyperlink w:anchor="_Toc499405490" w:history="1">
+            <w:r>
+              <w:rPr>
+                <w:rStyle w:val="Hyperlink"/>
+                <w:noProof/>
+              </w:rPr>
+              <w:t>5.1</w:t>
+            </w:r>
+            <w:r>
+              <w:rPr>
+                <w:noProof/>
+              </w:rPr>
+              <w:tab/>
+            </w:r>
+            <w:r>
+              <w:rPr>
+                <w:rStyle w:val="Hyperlink"/>
+                <w:noProof/>
+              </w:rPr>
+              <w:t>Overview of the Agile Methodology</w:t>
+            </w:r>
+            <w:r>
+              <w:rPr>
+                <w:noProof/>
+                <w:webHidden/>
+              </w:rPr>
+              <w:tab/>
+            </w:r>
+            <w:r>
+              <w:rPr>
+                <w:noProof/>
+                <w:webHidden/>
+              </w:rPr>
+              <w:fldChar w:fldCharType="begin"/>
+            </w:r>
+            <w:r>
+              <w:rPr>
+                <w:noProof/>
+                <w:webHidden/>
+              </w:rPr>
+              <w:instrText xml:space="preserve"> PAGEREF _Toc499405490 \h </w:instrText>
+            </w:r>
+            <w:r>
+              <w:rPr>
+                <w:noProof/>
+                <w:webHidden/>
+              </w:rPr>
+            </w:r>
+            <w:r>
+              <w:rPr>
+                <w:noProof/>
+                <w:webHidden/>
+              </w:rPr>
+              <w:fldChar w:fldCharType="separate"/>
+            </w:r>
+            <w:r>
+              <w:rPr>
+                <w:noProof/>
+                <w:webHidden/>
+              </w:rPr>
+              <w:t>6</w:t>
+            </w:r>
+            <w:r>
+              <w:rPr>
+                <w:noProof/>
+                <w:webHidden/>
+              </w:rPr>
+              <w:fldChar w:fldCharType="end"/>
+            </w:r>
+          </w:hyperlink>
+        </w:p>
+        <w:p>
+          <w:pPr>
+            <w:pStyle w:val="TOC2"/>
+            <w:tabs>
+              <w:tab w:val="left" w:pos="880"/>
+              <w:tab w:val="right" w:leader="dot" w:pos="9350"/>
+            </w:tabs>
+            <w:rPr>
+              <w:noProof/>
+            </w:rPr>
+          </w:pPr>
+          <w:hyperlink w:anchor="_Toc499405491" w:history="1">
+            <w:r>
+              <w:rPr>
+                <w:rStyle w:val="Hyperlink"/>
+                <w:noProof/>
+              </w:rPr>
+              <w:t>5.2</w:t>
+            </w:r>
+            <w:r>
+              <w:rPr>
+                <w:noProof/>
+              </w:rPr>
+              <w:tab/>
+            </w:r>
+            <w:r>
+              <w:rPr>
+                <w:rStyle w:val="Hyperlink"/>
+                <w:noProof/>
+              </w:rPr>
+              <w:t>Agile Methodology Application on the Project</w:t>
+            </w:r>
+            <w:r>
+              <w:rPr>
+                <w:noProof/>
+                <w:webHidden/>
+              </w:rPr>
+              <w:tab/>
+            </w:r>
+            <w:r>
+              <w:rPr>
+                <w:noProof/>
+                <w:webHidden/>
+              </w:rPr>
+              <w:fldChar w:fldCharType="begin"/>
+            </w:r>
+            <w:r>
+              <w:rPr>
+                <w:noProof/>
+                <w:webHidden/>
+              </w:rPr>
+              <w:instrText xml:space="preserve"> PAGEREF _Toc499405491 \h </w:instrText>
+            </w:r>
+            <w:r>
+              <w:rPr>
+                <w:noProof/>
+                <w:webHidden/>
+              </w:rPr>
+            </w:r>
+            <w:r>
+              <w:rPr>
+                <w:noProof/>
+                <w:webHidden/>
+              </w:rPr>
+              <w:fldChar w:fldCharType="separate"/>
+            </w:r>
+            <w:r>
+              <w:rPr>
+                <w:noProof/>
+                <w:webHidden/>
+              </w:rPr>
+              <w:t>6</w:t>
+            </w:r>
+            <w:r>
+              <w:rPr>
+                <w:noProof/>
+                <w:webHidden/>
+              </w:rPr>
+              <w:fldChar w:fldCharType="end"/>
+            </w:r>
+          </w:hyperlink>
+        </w:p>
+        <w:p>
+          <w:pPr>
+            <w:pStyle w:val="TOC3"/>
+            <w:tabs>
+              <w:tab w:val="left" w:pos="1320"/>
+              <w:tab w:val="right" w:leader="dot" w:pos="9350"/>
+            </w:tabs>
+            <w:rPr>
+              <w:noProof/>
+            </w:rPr>
+          </w:pPr>
+          <w:hyperlink w:anchor="_Toc499405492" w:history="1">
+            <w:r>
+              <w:rPr>
+                <w:rStyle w:val="Hyperlink"/>
+                <w:noProof/>
+              </w:rPr>
+              <w:t>5.2.1</w:t>
+            </w:r>
+            <w:r>
+              <w:rPr>
+                <w:noProof/>
+              </w:rPr>
+              <w:tab/>
+            </w:r>
+            <w:r>
+              <w:rPr>
+                <w:rStyle w:val="Hyperlink"/>
+                <w:noProof/>
+              </w:rPr>
+              <w:t>Content Repository</w:t>
+            </w:r>
+            <w:r>
+              <w:rPr>
+                <w:noProof/>
+                <w:webHidden/>
+              </w:rPr>
+              <w:tab/>
+            </w:r>
+            <w:r>
+              <w:rPr>
+                <w:noProof/>
+                <w:webHidden/>
+              </w:rPr>
+              <w:fldChar w:fldCharType="begin"/>
+            </w:r>
+            <w:r>
+              <w:rPr>
+                <w:noProof/>
+                <w:webHidden/>
+              </w:rPr>
+              <w:instrText xml:space="preserve"> PAGEREF _Toc499405492 \h </w:instrText>
+            </w:r>
+            <w:r>
+              <w:rPr>
+                <w:noProof/>
+                <w:webHidden/>
+              </w:rPr>
+            </w:r>
+            <w:r>
+              <w:rPr>
+                <w:noProof/>
+                <w:webHidden/>
+              </w:rPr>
+              <w:fldChar w:fldCharType="separate"/>
+            </w:r>
+            <w:r>
+              <w:rPr>
+                <w:noProof/>
+                <w:webHidden/>
+              </w:rPr>
+              <w:t>6</w:t>
+            </w:r>
+            <w:r>
+              <w:rPr>
+                <w:noProof/>
+                <w:webHidden/>
+              </w:rPr>
+              <w:fldChar w:fldCharType="end"/>
+            </w:r>
+          </w:hyperlink>
+        </w:p>
+        <w:p>
+          <w:pPr>
+            <w:pStyle w:val="TOC3"/>
+            <w:tabs>
+              <w:tab w:val="left" w:pos="1320"/>
+              <w:tab w:val="right" w:leader="dot" w:pos="9350"/>
+            </w:tabs>
+            <w:rPr>
+              <w:noProof/>
+            </w:rPr>
+          </w:pPr>
+          <w:hyperlink w:anchor="_Toc499405493" w:history="1">
+            <w:r>
+              <w:rPr>
+                <w:rStyle w:val="Hyperlink"/>
+                <w:noProof/>
+              </w:rPr>
+              <w:t>5.2.2</w:t>
+            </w:r>
+            <w:r>
+              <w:rPr>
+                <w:noProof/>
+              </w:rPr>
+              <w:tab/>
+            </w:r>
+            <w:r>
+              <w:rPr>
+                <w:rStyle w:val="Hyperlink"/>
+                <w:noProof/>
+              </w:rPr>
+              <w:t>Content Scrapping Module</w:t>
+            </w:r>
+            <w:r>
+              <w:rPr>
+                <w:noProof/>
+                <w:webHidden/>
+              </w:rPr>
+              <w:tab/>
+            </w:r>
+            <w:r>
+              <w:rPr>
+                <w:noProof/>
+                <w:webHidden/>
+              </w:rPr>
+              <w:fldChar w:fldCharType="begin"/>
+            </w:r>
+            <w:r>
+              <w:rPr>
+                <w:noProof/>
+                <w:webHidden/>
+              </w:rPr>
+              <w:instrText xml:space="preserve"> PAGEREF _Toc499405493 \h </w:instrText>
+            </w:r>
+            <w:r>
+              <w:rPr>
+                <w:noProof/>
+                <w:webHidden/>
+              </w:rPr>
+            </w:r>
+            <w:r>
+              <w:rPr>
+                <w:noProof/>
+                <w:webHidden/>
+              </w:rPr>
+              <w:fldChar w:fldCharType="separate"/>
+            </w:r>
+            <w:r>
+              <w:rPr>
+                <w:noProof/>
+                <w:webHidden/>
+              </w:rPr>
+              <w:t>6</w:t>
+            </w:r>
+            <w:r>
+              <w:rPr>
+                <w:noProof/>
+                <w:webHidden/>
+              </w:rPr>
+              <w:fldChar w:fldCharType="end"/>
+            </w:r>
+          </w:hyperlink>
+        </w:p>
+        <w:p>
+          <w:pPr>
+            <w:pStyle w:val="TOC3"/>
+            <w:tabs>
+              <w:tab w:val="left" w:pos="1320"/>
+              <w:tab w:val="right" w:leader="dot" w:pos="9350"/>
+            </w:tabs>
+            <w:rPr>
+              <w:noProof/>
+            </w:rPr>
+          </w:pPr>
+          <w:hyperlink w:anchor="_Toc499405494" w:history="1">
+            <w:r>
+              <w:rPr>
+                <w:rStyle w:val="Hyperlink"/>
+                <w:noProof/>
+              </w:rPr>
+              <w:t>5.2.3</w:t>
+            </w:r>
+            <w:r>
+              <w:rPr>
+                <w:noProof/>
+              </w:rPr>
+              <w:tab/>
+            </w:r>
+            <w:r>
+              <w:rPr>
+                <w:rStyle w:val="Hyperlink"/>
+                <w:noProof/>
+              </w:rPr>
+              <w:t>API Gateway</w:t>
+            </w:r>
+            <w:r>
+              <w:rPr>
+                <w:noProof/>
+                <w:webHidden/>
+              </w:rPr>
+              <w:tab/>
+            </w:r>
+            <w:r>
+              <w:rPr>
+                <w:noProof/>
+                <w:webHidden/>
+              </w:rPr>
+              <w:fldChar w:fldCharType="begin"/>
+            </w:r>
+            <w:r>
+              <w:rPr>
+                <w:noProof/>
+                <w:webHidden/>
+              </w:rPr>
+              <w:instrText xml:space="preserve"> PAGEREF _Toc499405494 \h </w:instrText>
+            </w:r>
+            <w:r>
+              <w:rPr>
+                <w:noProof/>
+                <w:webHidden/>
+              </w:rPr>
+            </w:r>
+            <w:r>
+              <w:rPr>
+                <w:noProof/>
+                <w:webHidden/>
+              </w:rPr>
+              <w:fldChar w:fldCharType="separate"/>
+            </w:r>
+            <w:r>
+              <w:rPr>
+                <w:noProof/>
+                <w:webHidden/>
+              </w:rPr>
+              <w:t>7</w:t>
+            </w:r>
+            <w:r>
+              <w:rPr>
+                <w:noProof/>
+                <w:webHidden/>
+              </w:rPr>
+              <w:fldChar w:fldCharType="end"/>
+            </w:r>
+          </w:hyperlink>
+        </w:p>
+        <w:p>
+          <w:pPr>
+            <w:pStyle w:val="TOC3"/>
+            <w:tabs>
+              <w:tab w:val="left" w:pos="1320"/>
+              <w:tab w:val="right" w:leader="dot" w:pos="9350"/>
+            </w:tabs>
+            <w:rPr>
+              <w:noProof/>
+            </w:rPr>
+          </w:pPr>
+          <w:hyperlink w:anchor="_Toc499405495" w:history="1">
+            <w:r>
+              <w:rPr>
+                <w:rStyle w:val="Hyperlink"/>
+                <w:noProof/>
+              </w:rPr>
+              <w:t>5.2.4</w:t>
+            </w:r>
+            <w:r>
+              <w:rPr>
+                <w:noProof/>
+              </w:rPr>
+              <w:tab/>
+            </w:r>
+            <w:r>
+              <w:rPr>
+                <w:rStyle w:val="Hyperlink"/>
+                <w:noProof/>
+              </w:rPr>
+              <w:t>Mobile App for Displaying News Content</w:t>
+            </w:r>
+            <w:r>
+              <w:rPr>
+                <w:noProof/>
+                <w:webHidden/>
+              </w:rPr>
+              <w:tab/>
+            </w:r>
+            <w:r>
+              <w:rPr>
+                <w:noProof/>
+                <w:webHidden/>
+              </w:rPr>
+              <w:fldChar w:fldCharType="begin"/>
+            </w:r>
+            <w:r>
+              <w:rPr>
+                <w:noProof/>
+                <w:webHidden/>
+              </w:rPr>
+              <w:instrText xml:space="preserve"> PAGEREF _Toc499405495 \h </w:instrText>
+            </w:r>
+            <w:r>
+              <w:rPr>
+                <w:noProof/>
+                <w:webHidden/>
+              </w:rPr>
+            </w:r>
+            <w:r>
+              <w:rPr>
+                <w:noProof/>
+                <w:webHidden/>
+              </w:rPr>
+              <w:fldChar w:fldCharType="separate"/>
+            </w:r>
+            <w:r>
+              <w:rPr>
+                <w:noProof/>
+                <w:webHidden/>
+              </w:rPr>
+              <w:t>7</w:t>
             </w:r>
             <w:r>
               <w:rPr>
@@ -1480,13 +2254,13 @@
               <w:noProof/>
             </w:rPr>
           </w:pPr>
-          <w:hyperlink w:anchor="_Toc499402890" w:history="1">
+          <w:hyperlink w:anchor="_Toc499405496" w:history="1">
             <w:r>
               <w:rPr>
                 <w:rStyle w:val="Hyperlink"/>
                 <w:noProof/>
               </w:rPr>
-              <w:t>4</w:t>
+              <w:t>6</w:t>
             </w:r>
             <w:r>
               <w:rPr>
@@ -1499,7 +2273,7 @@
                 <w:rStyle w:val="Hyperlink"/>
                 <w:noProof/>
               </w:rPr>
-              <w:t>Usage Scenarios</w:t>
+              <w:t>Work Plan</w:t>
             </w:r>
             <w:r>
               <w:rPr>
@@ -1520,7 +2294,7 @@
                 <w:noProof/>
                 <w:webHidden/>
               </w:rPr>
-              <w:instrText xml:space="preserve"> PAGEREF _Toc499402890 \h </w:instrText>
+              <w:instrText xml:space="preserve"> PAGEREF _Toc499405496 \h </w:instrText>
             </w:r>
             <w:r>
               <w:rPr>
@@ -1540,663 +2314,7 @@
                 <w:noProof/>
                 <w:webHidden/>
               </w:rPr>
-              <w:t>4</w:t>
-            </w:r>
-            <w:r>
-              <w:rPr>
-                <w:noProof/>
-                <w:webHidden/>
-              </w:rPr>
-              <w:fldChar w:fldCharType="end"/>
-            </w:r>
-          </w:hyperlink>
-        </w:p>
-        <w:p>
-          <w:pPr>
-            <w:pStyle w:val="TOC1"/>
-            <w:tabs>
-              <w:tab w:val="left" w:pos="440"/>
-              <w:tab w:val="right" w:leader="dot" w:pos="9350"/>
-            </w:tabs>
-            <w:rPr>
-              <w:noProof/>
-            </w:rPr>
-          </w:pPr>
-          <w:hyperlink w:anchor="_Toc499402891" w:history="1">
-            <w:r>
-              <w:rPr>
-                <w:rStyle w:val="Hyperlink"/>
-                <w:noProof/>
-              </w:rPr>
-              <w:t>5</w:t>
-            </w:r>
-            <w:r>
-              <w:rPr>
-                <w:noProof/>
-              </w:rPr>
-              <w:tab/>
-            </w:r>
-            <w:r>
-              <w:rPr>
-                <w:rStyle w:val="Hyperlink"/>
-                <w:noProof/>
-              </w:rPr>
-              <w:t>Adopted Methodology</w:t>
-            </w:r>
-            <w:r>
-              <w:rPr>
-                <w:noProof/>
-                <w:webHidden/>
-              </w:rPr>
-              <w:tab/>
-            </w:r>
-            <w:r>
-              <w:rPr>
-                <w:noProof/>
-                <w:webHidden/>
-              </w:rPr>
-              <w:fldChar w:fldCharType="begin"/>
-            </w:r>
-            <w:r>
-              <w:rPr>
-                <w:noProof/>
-                <w:webHidden/>
-              </w:rPr>
-              <w:instrText xml:space="preserve"> PAGEREF _Toc499402891 \h </w:instrText>
-            </w:r>
-            <w:r>
-              <w:rPr>
-                <w:noProof/>
-                <w:webHidden/>
-              </w:rPr>
-            </w:r>
-            <w:r>
-              <w:rPr>
-                <w:noProof/>
-                <w:webHidden/>
-              </w:rPr>
-              <w:fldChar w:fldCharType="separate"/>
-            </w:r>
-            <w:r>
-              <w:rPr>
-                <w:noProof/>
-                <w:webHidden/>
-              </w:rPr>
-              <w:t>4</w:t>
-            </w:r>
-            <w:r>
-              <w:rPr>
-                <w:noProof/>
-                <w:webHidden/>
-              </w:rPr>
-              <w:fldChar w:fldCharType="end"/>
-            </w:r>
-          </w:hyperlink>
-        </w:p>
-        <w:p>
-          <w:pPr>
-            <w:pStyle w:val="TOC2"/>
-            <w:tabs>
-              <w:tab w:val="left" w:pos="880"/>
-              <w:tab w:val="right" w:leader="dot" w:pos="9350"/>
-            </w:tabs>
-            <w:rPr>
-              <w:noProof/>
-            </w:rPr>
-          </w:pPr>
-          <w:hyperlink w:anchor="_Toc499402892" w:history="1">
-            <w:r>
-              <w:rPr>
-                <w:rStyle w:val="Hyperlink"/>
-                <w:noProof/>
-              </w:rPr>
-              <w:t>5.1</w:t>
-            </w:r>
-            <w:r>
-              <w:rPr>
-                <w:noProof/>
-              </w:rPr>
-              <w:tab/>
-            </w:r>
-            <w:r>
-              <w:rPr>
-                <w:rStyle w:val="Hyperlink"/>
-                <w:noProof/>
-              </w:rPr>
-              <w:t>Overview of the Agile Methodology</w:t>
-            </w:r>
-            <w:r>
-              <w:rPr>
-                <w:noProof/>
-                <w:webHidden/>
-              </w:rPr>
-              <w:tab/>
-            </w:r>
-            <w:r>
-              <w:rPr>
-                <w:noProof/>
-                <w:webHidden/>
-              </w:rPr>
-              <w:fldChar w:fldCharType="begin"/>
-            </w:r>
-            <w:r>
-              <w:rPr>
-                <w:noProof/>
-                <w:webHidden/>
-              </w:rPr>
-              <w:instrText xml:space="preserve"> PAGEREF _Toc499402892 \h </w:instrText>
-            </w:r>
-            <w:r>
-              <w:rPr>
-                <w:noProof/>
-                <w:webHidden/>
-              </w:rPr>
-            </w:r>
-            <w:r>
-              <w:rPr>
-                <w:noProof/>
-                <w:webHidden/>
-              </w:rPr>
-              <w:fldChar w:fldCharType="separate"/>
-            </w:r>
-            <w:r>
-              <w:rPr>
-                <w:noProof/>
-                <w:webHidden/>
-              </w:rPr>
-              <w:t>4</w:t>
-            </w:r>
-            <w:r>
-              <w:rPr>
-                <w:noProof/>
-                <w:webHidden/>
-              </w:rPr>
-              <w:fldChar w:fldCharType="end"/>
-            </w:r>
-          </w:hyperlink>
-        </w:p>
-        <w:p>
-          <w:pPr>
-            <w:pStyle w:val="TOC2"/>
-            <w:tabs>
-              <w:tab w:val="left" w:pos="880"/>
-              <w:tab w:val="right" w:leader="dot" w:pos="9350"/>
-            </w:tabs>
-            <w:rPr>
-              <w:noProof/>
-            </w:rPr>
-          </w:pPr>
-          <w:hyperlink w:anchor="_Toc499402893" w:history="1">
-            <w:r>
-              <w:rPr>
-                <w:rStyle w:val="Hyperlink"/>
-                <w:noProof/>
-              </w:rPr>
-              <w:t>5.2</w:t>
-            </w:r>
-            <w:r>
-              <w:rPr>
-                <w:noProof/>
-              </w:rPr>
-              <w:tab/>
-            </w:r>
-            <w:r>
-              <w:rPr>
-                <w:rStyle w:val="Hyperlink"/>
-                <w:noProof/>
-              </w:rPr>
-              <w:t>Agile Methodology Application on the Project</w:t>
-            </w:r>
-            <w:r>
-              <w:rPr>
-                <w:noProof/>
-                <w:webHidden/>
-              </w:rPr>
-              <w:tab/>
-            </w:r>
-            <w:r>
-              <w:rPr>
-                <w:noProof/>
-                <w:webHidden/>
-              </w:rPr>
-              <w:fldChar w:fldCharType="begin"/>
-            </w:r>
-            <w:r>
-              <w:rPr>
-                <w:noProof/>
-                <w:webHidden/>
-              </w:rPr>
-              <w:instrText xml:space="preserve"> PAGEREF _Toc499402893 \h </w:instrText>
-            </w:r>
-            <w:r>
-              <w:rPr>
-                <w:noProof/>
-                <w:webHidden/>
-              </w:rPr>
-            </w:r>
-            <w:r>
-              <w:rPr>
-                <w:noProof/>
-                <w:webHidden/>
-              </w:rPr>
-              <w:fldChar w:fldCharType="separate"/>
-            </w:r>
-            <w:r>
-              <w:rPr>
-                <w:noProof/>
-                <w:webHidden/>
-              </w:rPr>
-              <w:t>5</w:t>
-            </w:r>
-            <w:r>
-              <w:rPr>
-                <w:noProof/>
-                <w:webHidden/>
-              </w:rPr>
-              <w:fldChar w:fldCharType="end"/>
-            </w:r>
-          </w:hyperlink>
-        </w:p>
-        <w:p>
-          <w:pPr>
-            <w:pStyle w:val="TOC3"/>
-            <w:tabs>
-              <w:tab w:val="left" w:pos="1320"/>
-              <w:tab w:val="right" w:leader="dot" w:pos="9350"/>
-            </w:tabs>
-            <w:rPr>
-              <w:noProof/>
-            </w:rPr>
-          </w:pPr>
-          <w:hyperlink w:anchor="_Toc499402894" w:history="1">
-            <w:r>
-              <w:rPr>
-                <w:rStyle w:val="Hyperlink"/>
-                <w:noProof/>
-              </w:rPr>
-              <w:t>5.2.1</w:t>
-            </w:r>
-            <w:r>
-              <w:rPr>
-                <w:noProof/>
-              </w:rPr>
-              <w:tab/>
-            </w:r>
-            <w:r>
-              <w:rPr>
-                <w:rStyle w:val="Hyperlink"/>
-                <w:noProof/>
-              </w:rPr>
-              <w:t>Content Repository</w:t>
-            </w:r>
-            <w:r>
-              <w:rPr>
-                <w:noProof/>
-                <w:webHidden/>
-              </w:rPr>
-              <w:tab/>
-            </w:r>
-            <w:r>
-              <w:rPr>
-                <w:noProof/>
-                <w:webHidden/>
-              </w:rPr>
-              <w:fldChar w:fldCharType="begin"/>
-            </w:r>
-            <w:r>
-              <w:rPr>
-                <w:noProof/>
-                <w:webHidden/>
-              </w:rPr>
-              <w:instrText xml:space="preserve"> PAGEREF _Toc499402894 \h </w:instrText>
-            </w:r>
-            <w:r>
-              <w:rPr>
-                <w:noProof/>
-                <w:webHidden/>
-              </w:rPr>
-            </w:r>
-            <w:r>
-              <w:rPr>
-                <w:noProof/>
-                <w:webHidden/>
-              </w:rPr>
-              <w:fldChar w:fldCharType="separate"/>
-            </w:r>
-            <w:r>
-              <w:rPr>
-                <w:noProof/>
-                <w:webHidden/>
-              </w:rPr>
-              <w:t>5</w:t>
-            </w:r>
-            <w:r>
-              <w:rPr>
-                <w:noProof/>
-                <w:webHidden/>
-              </w:rPr>
-              <w:fldChar w:fldCharType="end"/>
-            </w:r>
-          </w:hyperlink>
-        </w:p>
-        <w:p>
-          <w:pPr>
-            <w:pStyle w:val="TOC3"/>
-            <w:tabs>
-              <w:tab w:val="left" w:pos="1320"/>
-              <w:tab w:val="right" w:leader="dot" w:pos="9350"/>
-            </w:tabs>
-            <w:rPr>
-              <w:noProof/>
-            </w:rPr>
-          </w:pPr>
-          <w:hyperlink w:anchor="_Toc499402895" w:history="1">
-            <w:r>
-              <w:rPr>
-                <w:rStyle w:val="Hyperlink"/>
-                <w:noProof/>
-              </w:rPr>
-              <w:t>5.2.2</w:t>
-            </w:r>
-            <w:r>
-              <w:rPr>
-                <w:noProof/>
-              </w:rPr>
-              <w:tab/>
-            </w:r>
-            <w:r>
-              <w:rPr>
-                <w:rStyle w:val="Hyperlink"/>
-                <w:noProof/>
-              </w:rPr>
-              <w:t>Content Scrapping Module</w:t>
-            </w:r>
-            <w:r>
-              <w:rPr>
-                <w:noProof/>
-                <w:webHidden/>
-              </w:rPr>
-              <w:tab/>
-            </w:r>
-            <w:r>
-              <w:rPr>
-                <w:noProof/>
-                <w:webHidden/>
-              </w:rPr>
-              <w:fldChar w:fldCharType="begin"/>
-            </w:r>
-            <w:r>
-              <w:rPr>
-                <w:noProof/>
-                <w:webHidden/>
-              </w:rPr>
-              <w:instrText xml:space="preserve"> PAGEREF _Toc499402895 \h </w:instrText>
-            </w:r>
-            <w:r>
-              <w:rPr>
-                <w:noProof/>
-                <w:webHidden/>
-              </w:rPr>
-            </w:r>
-            <w:r>
-              <w:rPr>
-                <w:noProof/>
-                <w:webHidden/>
-              </w:rPr>
-              <w:fldChar w:fldCharType="separate"/>
-            </w:r>
-            <w:r>
-              <w:rPr>
-                <w:noProof/>
-                <w:webHidden/>
-              </w:rPr>
-              <w:t>5</w:t>
-            </w:r>
-            <w:r>
-              <w:rPr>
-                <w:noProof/>
-                <w:webHidden/>
-              </w:rPr>
-              <w:fldChar w:fldCharType="end"/>
-            </w:r>
-          </w:hyperlink>
-        </w:p>
-        <w:p>
-          <w:pPr>
-            <w:pStyle w:val="TOC3"/>
-            <w:tabs>
-              <w:tab w:val="left" w:pos="1320"/>
-              <w:tab w:val="right" w:leader="dot" w:pos="9350"/>
-            </w:tabs>
-            <w:rPr>
-              <w:noProof/>
-            </w:rPr>
-          </w:pPr>
-          <w:hyperlink w:anchor="_Toc499402896" w:history="1">
-            <w:r>
-              <w:rPr>
-                <w:rStyle w:val="Hyperlink"/>
-                <w:noProof/>
-              </w:rPr>
-              <w:t>5.2.3</w:t>
-            </w:r>
-            <w:r>
-              <w:rPr>
-                <w:noProof/>
-              </w:rPr>
-              <w:tab/>
-            </w:r>
-            <w:r>
-              <w:rPr>
-                <w:rStyle w:val="Hyperlink"/>
-                <w:noProof/>
-              </w:rPr>
-              <w:t>API Gateway</w:t>
-            </w:r>
-            <w:r>
-              <w:rPr>
-                <w:noProof/>
-                <w:webHidden/>
-              </w:rPr>
-              <w:tab/>
-            </w:r>
-            <w:r>
-              <w:rPr>
-                <w:noProof/>
-                <w:webHidden/>
-              </w:rPr>
-              <w:fldChar w:fldCharType="begin"/>
-            </w:r>
-            <w:r>
-              <w:rPr>
-                <w:noProof/>
-                <w:webHidden/>
-              </w:rPr>
-              <w:instrText xml:space="preserve"> PAGEREF _Toc499402896 \h </w:instrText>
-            </w:r>
-            <w:r>
-              <w:rPr>
-                <w:noProof/>
-                <w:webHidden/>
-              </w:rPr>
-            </w:r>
-            <w:r>
-              <w:rPr>
-                <w:noProof/>
-                <w:webHidden/>
-              </w:rPr>
-              <w:fldChar w:fldCharType="separate"/>
-            </w:r>
-            <w:r>
-              <w:rPr>
-                <w:noProof/>
-                <w:webHidden/>
-              </w:rPr>
-              <w:t>5</w:t>
-            </w:r>
-            <w:r>
-              <w:rPr>
-                <w:noProof/>
-                <w:webHidden/>
-              </w:rPr>
-              <w:fldChar w:fldCharType="end"/>
-            </w:r>
-          </w:hyperlink>
-        </w:p>
-        <w:p>
-          <w:pPr>
-            <w:pStyle w:val="TOC3"/>
-            <w:tabs>
-              <w:tab w:val="left" w:pos="1320"/>
-              <w:tab w:val="right" w:leader="dot" w:pos="9350"/>
-            </w:tabs>
-            <w:rPr>
-              <w:noProof/>
-            </w:rPr>
-          </w:pPr>
-          <w:hyperlink w:anchor="_Toc499402897" w:history="1">
-            <w:r>
-              <w:rPr>
-                <w:rStyle w:val="Hyperlink"/>
-                <w:noProof/>
-              </w:rPr>
-              <w:t>5.2.4</w:t>
-            </w:r>
-            <w:r>
-              <w:rPr>
-                <w:noProof/>
-              </w:rPr>
-              <w:tab/>
-            </w:r>
-            <w:r>
-              <w:rPr>
-                <w:rStyle w:val="Hyperlink"/>
-                <w:noProof/>
-              </w:rPr>
-              <w:t>Mobile App for Displaying News Content</w:t>
-            </w:r>
-            <w:r>
-              <w:rPr>
-                <w:noProof/>
-                <w:webHidden/>
-              </w:rPr>
-              <w:tab/>
-            </w:r>
-            <w:r>
-              <w:rPr>
-                <w:noProof/>
-                <w:webHidden/>
-              </w:rPr>
-              <w:fldChar w:fldCharType="begin"/>
-            </w:r>
-            <w:r>
-              <w:rPr>
-                <w:noProof/>
-                <w:webHidden/>
-              </w:rPr>
-              <w:instrText xml:space="preserve"> PAGEREF _Toc499402897 \h </w:instrText>
-            </w:r>
-            <w:r>
-              <w:rPr>
-                <w:noProof/>
-                <w:webHidden/>
-              </w:rPr>
-            </w:r>
-            <w:r>
-              <w:rPr>
-                <w:noProof/>
-                <w:webHidden/>
-              </w:rPr>
-              <w:fldChar w:fldCharType="separate"/>
-            </w:r>
-            <w:r>
-              <w:rPr>
-                <w:noProof/>
-                <w:webHidden/>
-              </w:rPr>
-              <w:t>5</w:t>
-            </w:r>
-            <w:r>
-              <w:rPr>
-                <w:noProof/>
-                <w:webHidden/>
-              </w:rPr>
-              <w:fldChar w:fldCharType="end"/>
-            </w:r>
-          </w:hyperlink>
-        </w:p>
-        <w:p>
-          <w:pPr>
-            <w:pStyle w:val="TOC1"/>
-            <w:tabs>
-              <w:tab w:val="left" w:pos="440"/>
-              <w:tab w:val="right" w:leader="dot" w:pos="9350"/>
-            </w:tabs>
-            <w:rPr>
-              <w:noProof/>
-            </w:rPr>
-          </w:pPr>
-          <w:hyperlink w:anchor="_Toc499402898" w:history="1">
-            <w:r>
-              <w:rPr>
-                <w:rStyle w:val="Hyperlink"/>
-                <w:noProof/>
-              </w:rPr>
-              <w:t>6</w:t>
-            </w:r>
-            <w:r>
-              <w:rPr>
-                <w:noProof/>
-              </w:rPr>
-              <w:tab/>
-            </w:r>
-            <w:r>
-              <w:rPr>
-                <w:rStyle w:val="Hyperlink"/>
-                <w:noProof/>
-              </w:rPr>
-              <w:t>Work Plan</w:t>
-            </w:r>
-            <w:r>
-              <w:rPr>
-                <w:noProof/>
-                <w:webHidden/>
-              </w:rPr>
-              <w:tab/>
-            </w:r>
-            <w:r>
-              <w:rPr>
-                <w:noProof/>
-                <w:webHidden/>
-              </w:rPr>
-              <w:fldChar w:fldCharType="begin"/>
-            </w:r>
-            <w:r>
-              <w:rPr>
-                <w:noProof/>
-                <w:webHidden/>
-              </w:rPr>
-              <w:instrText xml:space="preserve"> PAGEREF _Toc499402898 \h </w:instrText>
-            </w:r>
-            <w:r>
-              <w:rPr>
-                <w:noProof/>
-                <w:webHidden/>
-              </w:rPr>
-            </w:r>
-            <w:r>
-              <w:rPr>
-                <w:noProof/>
-                <w:webHidden/>
-              </w:rPr>
-              <w:fldChar w:fldCharType="separate"/>
-            </w:r>
-            <w:r>
-              <w:rPr>
-                <w:noProof/>
-                <w:webHidden/>
-              </w:rPr>
-              <w:t>6</w:t>
+              <w:t>8</w:t>
             </w:r>
             <w:r>
               <w:rPr>
@@ -2232,12 +2350,12 @@
           <w:numId w:val="13"/>
         </w:numPr>
       </w:pPr>
-      <w:bookmarkStart w:id="2" w:name="_Toc499402885"/>
+      <w:bookmarkStart w:id="3" w:name="_Toc499405481"/>
       <w:r>
         <w:lastRenderedPageBreak/>
         <w:t>Scope of Project</w:t>
       </w:r>
-      <w:bookmarkEnd w:id="2"/>
+      <w:bookmarkEnd w:id="3"/>
     </w:p>
     <w:p>
       <w:r>
@@ -2252,16 +2370,7 @@
     </w:p>
     <w:p>
       <w:r>
-        <w:t>Developed</w:t>
-      </w:r>
-      <w:r>
-        <w:t xml:space="preserve"> solution will consist of a mobile application</w:t>
-      </w:r>
-      <w:r>
-        <w:t xml:space="preserve"> (smart app)</w:t>
-      </w:r>
-      <w:r>
-        <w:t xml:space="preserve"> which will display news from different news portal. This solution will work in a server / client architecture where client will be a mobile application and server will be online services (based on restful services architecture). </w:t>
+        <w:t xml:space="preserve">Developed solution will consist of a mobile application (smart app) which will display news from different news portal. This solution will work in a server / client architecture where client will be a mobile application and server will be online services (based on restful services architecture). </w:t>
       </w:r>
     </w:p>
     <w:p>
@@ -2274,7 +2383,7 @@
       <w:pPr>
         <w:pStyle w:val="Heading1"/>
       </w:pPr>
-      <w:bookmarkStart w:id="3" w:name="_Toc499402886"/>
+      <w:bookmarkStart w:id="4" w:name="_Toc499405482"/>
       <w:r>
         <w:t>Functional and non</w:t>
       </w:r>
@@ -2284,17 +2393,17 @@
       <w:r>
         <w:t>Functional Requirements</w:t>
       </w:r>
-      <w:bookmarkEnd w:id="3"/>
+      <w:bookmarkEnd w:id="4"/>
     </w:p>
     <w:p>
       <w:pPr>
         <w:pStyle w:val="Heading2"/>
       </w:pPr>
-      <w:bookmarkStart w:id="4" w:name="_Toc499402887"/>
+      <w:bookmarkStart w:id="5" w:name="_Toc499405483"/>
       <w:r>
         <w:t>Functional Requirements</w:t>
       </w:r>
-      <w:bookmarkEnd w:id="4"/>
+      <w:bookmarkEnd w:id="5"/>
     </w:p>
     <w:p>
       <w:r>
@@ -2541,11 +2650,11 @@
       <w:pPr>
         <w:pStyle w:val="Heading2"/>
       </w:pPr>
-      <w:bookmarkStart w:id="5" w:name="_Toc499402888"/>
+      <w:bookmarkStart w:id="6" w:name="_Toc499405484"/>
       <w:r>
         <w:t>Non-Functional Requirements</w:t>
       </w:r>
-      <w:bookmarkEnd w:id="5"/>
+      <w:bookmarkEnd w:id="6"/>
     </w:p>
     <w:p>
       <w:pPr>
@@ -2587,11 +2696,11 @@
       <w:pPr>
         <w:pStyle w:val="Heading1"/>
       </w:pPr>
-      <w:bookmarkStart w:id="6" w:name="_Toc499402889"/>
+      <w:bookmarkStart w:id="7" w:name="_Toc499405485"/>
       <w:r>
         <w:t>Use-Case Diagram</w:t>
       </w:r>
-      <w:bookmarkEnd w:id="6"/>
+      <w:bookmarkEnd w:id="7"/>
     </w:p>
     <w:p>
       <w:r>
@@ -2600,9 +2709,9 @@
         </w:rPr>
         <w:drawing>
           <wp:inline distT="0" distB="0" distL="0" distR="0">
-            <wp:extent cx="5943600" cy="1887220"/>
+            <wp:extent cx="5943600" cy="1894840"/>
             <wp:effectExtent l="0" t="0" r="0" b="0"/>
-            <wp:docPr id="3" name="Picture 3" descr="A screenshot of a cell phone&#10;&#10;Description generated with high confidence"/>
+            <wp:docPr id="7" name="Picture 7"/>
             <wp:cNvGraphicFramePr>
               <a:graphicFrameLocks xmlns:a="http://schemas.openxmlformats.org/drawingml/2006/main" noChangeAspect="1"/>
             </wp:cNvGraphicFramePr>
@@ -2610,7 +2719,7 @@
               <a:graphicData uri="http://schemas.openxmlformats.org/drawingml/2006/picture">
                 <pic:pic xmlns:pic="http://schemas.openxmlformats.org/drawingml/2006/picture">
                   <pic:nvPicPr>
-                    <pic:cNvPr id="3" name="Untitled Diagram.jpg"/>
+                    <pic:cNvPr id="7" name="draw_io_Class Diagram 3.jpg"/>
                     <pic:cNvPicPr/>
                   </pic:nvPicPr>
                   <pic:blipFill>
@@ -2628,7 +2737,7 @@
                   <pic:spPr>
                     <a:xfrm>
                       <a:off x="0" y="0"/>
-                      <a:ext cx="5943600" cy="1887220"/>
+                      <a:ext cx="5943600" cy="1894840"/>
                     </a:xfrm>
                     <a:prstGeom prst="rect">
                       <a:avLst/>
@@ -2650,7 +2759,6 @@
           <w:szCs w:val="32"/>
         </w:rPr>
       </w:pPr>
-      <w:bookmarkStart w:id="7" w:name="_Toc499402890"/>
       <w:r>
         <w:br w:type="page"/>
       </w:r>
@@ -2659,18 +2767,755 @@
       <w:pPr>
         <w:pStyle w:val="Heading1"/>
       </w:pPr>
+      <w:bookmarkStart w:id="8" w:name="_Toc499405486"/>
       <w:r>
         <w:lastRenderedPageBreak/>
         <w:t>Usage Scenarios</w:t>
       </w:r>
-      <w:bookmarkEnd w:id="7"/>
+      <w:bookmarkEnd w:id="8"/>
     </w:p>
     <w:p>
       <w:pPr>
         <w:pStyle w:val="Heading2"/>
       </w:pPr>
+      <w:bookmarkStart w:id="9" w:name="_Toc499405487"/>
       <w:r>
         <w:t>Use-Case#1: Display News Content</w:t>
+      </w:r>
+      <w:bookmarkEnd w:id="9"/>
+    </w:p>
+    <w:tbl>
+      <w:tblPr>
+        <w:tblStyle w:val="TableGrid"/>
+        <w:tblW w:w="0" w:type="auto"/>
+        <w:tblLook w:val="04A0" w:firstRow="1" w:lastRow="0" w:firstColumn="1" w:lastColumn="0" w:noHBand="0" w:noVBand="1"/>
+      </w:tblPr>
+      <w:tblGrid>
+        <w:gridCol w:w="2945"/>
+        <w:gridCol w:w="6405"/>
+      </w:tblGrid>
+      <w:tr>
+        <w:tc>
+          <w:tcPr>
+            <w:tcW w:w="2945" w:type="dxa"/>
+          </w:tcPr>
+          <w:p>
+            <w:pPr>
+              <w:rPr>
+                <w:rFonts w:asciiTheme="minorHAnsi" w:hAnsiTheme="minorHAnsi" w:cstheme="minorHAnsi"/>
+                <w:b/>
+                <w:bCs/>
+              </w:rPr>
+            </w:pPr>
+            <w:r>
+              <w:rPr>
+                <w:rFonts w:asciiTheme="minorHAnsi" w:hAnsiTheme="minorHAnsi" w:cstheme="minorHAnsi"/>
+                <w:b/>
+                <w:bCs/>
+              </w:rPr>
+              <w:t>Objective</w:t>
+            </w:r>
+          </w:p>
+        </w:tc>
+        <w:tc>
+          <w:tcPr>
+            <w:tcW w:w="6405" w:type="dxa"/>
+          </w:tcPr>
+          <w:p>
+            <w:pPr>
+              <w:rPr>
+                <w:rFonts w:asciiTheme="minorHAnsi" w:hAnsiTheme="minorHAnsi" w:cstheme="minorHAnsi"/>
+              </w:rPr>
+            </w:pPr>
+            <w:r>
+              <w:rPr>
+                <w:rFonts w:asciiTheme="minorHAnsi" w:hAnsiTheme="minorHAnsi" w:cstheme="minorHAnsi"/>
+              </w:rPr>
+              <w:t>Objective of this use-case is to display news content on the user’s mobile device</w:t>
+            </w:r>
+          </w:p>
+        </w:tc>
+      </w:tr>
+      <w:tr>
+        <w:tc>
+          <w:tcPr>
+            <w:tcW w:w="2945" w:type="dxa"/>
+          </w:tcPr>
+          <w:p>
+            <w:pPr>
+              <w:rPr>
+                <w:rFonts w:asciiTheme="minorHAnsi" w:hAnsiTheme="minorHAnsi" w:cstheme="minorHAnsi"/>
+                <w:b/>
+                <w:bCs/>
+              </w:rPr>
+            </w:pPr>
+            <w:r>
+              <w:rPr>
+                <w:rFonts w:asciiTheme="minorHAnsi" w:hAnsiTheme="minorHAnsi" w:cstheme="minorHAnsi"/>
+                <w:b/>
+                <w:bCs/>
+              </w:rPr>
+              <w:t>Input Criteria</w:t>
+            </w:r>
+          </w:p>
+        </w:tc>
+        <w:tc>
+          <w:tcPr>
+            <w:tcW w:w="6405" w:type="dxa"/>
+          </w:tcPr>
+          <w:p>
+            <w:pPr>
+              <w:rPr>
+                <w:rFonts w:asciiTheme="minorHAnsi" w:hAnsiTheme="minorHAnsi" w:cstheme="minorHAnsi"/>
+              </w:rPr>
+            </w:pPr>
+            <w:r>
+              <w:rPr>
+                <w:rFonts w:asciiTheme="minorHAnsi" w:hAnsiTheme="minorHAnsi" w:cstheme="minorHAnsi"/>
+              </w:rPr>
+              <w:t>Application is opened on the mobile device.</w:t>
+            </w:r>
+          </w:p>
+        </w:tc>
+      </w:tr>
+      <w:tr>
+        <w:tc>
+          <w:tcPr>
+            <w:tcW w:w="9350" w:type="dxa"/>
+            <w:gridSpan w:val="2"/>
+          </w:tcPr>
+          <w:p>
+            <w:pPr>
+              <w:rPr>
+                <w:rFonts w:asciiTheme="minorHAnsi" w:hAnsiTheme="minorHAnsi" w:cstheme="minorHAnsi"/>
+                <w:b/>
+                <w:bCs/>
+              </w:rPr>
+            </w:pPr>
+            <w:r>
+              <w:rPr>
+                <w:rFonts w:asciiTheme="minorHAnsi" w:hAnsiTheme="minorHAnsi" w:cstheme="minorHAnsi"/>
+                <w:b/>
+                <w:bCs/>
+              </w:rPr>
+              <w:t>Assumptions</w:t>
+            </w:r>
+          </w:p>
+        </w:tc>
+      </w:tr>
+      <w:tr>
+        <w:tc>
+          <w:tcPr>
+            <w:tcW w:w="9350" w:type="dxa"/>
+            <w:gridSpan w:val="2"/>
+          </w:tcPr>
+          <w:p>
+            <w:pPr>
+              <w:pStyle w:val="ListParagraph"/>
+              <w:numPr>
+                <w:ilvl w:val="0"/>
+                <w:numId w:val="24"/>
+              </w:numPr>
+              <w:rPr>
+                <w:rFonts w:asciiTheme="majorHAnsi" w:hAnsiTheme="majorHAnsi" w:cstheme="majorHAnsi"/>
+              </w:rPr>
+            </w:pPr>
+            <w:r>
+              <w:rPr>
+                <w:rFonts w:asciiTheme="majorHAnsi" w:hAnsiTheme="majorHAnsi" w:cstheme="majorHAnsi"/>
+              </w:rPr>
+              <w:t>Specific mobile device has internet connection</w:t>
+            </w:r>
+          </w:p>
+          <w:p>
+            <w:pPr>
+              <w:pStyle w:val="ListParagraph"/>
+              <w:numPr>
+                <w:ilvl w:val="0"/>
+                <w:numId w:val="24"/>
+              </w:numPr>
+              <w:rPr>
+                <w:rFonts w:asciiTheme="majorHAnsi" w:hAnsiTheme="majorHAnsi" w:cstheme="majorHAnsi"/>
+              </w:rPr>
+            </w:pPr>
+            <w:r>
+              <w:rPr>
+                <w:rFonts w:asciiTheme="majorHAnsi" w:hAnsiTheme="majorHAnsi" w:cstheme="majorHAnsi"/>
+              </w:rPr>
+              <w:t>Content is scrapped and saved into the repository</w:t>
+            </w:r>
+          </w:p>
+          <w:p>
+            <w:pPr>
+              <w:pStyle w:val="ListParagraph"/>
+              <w:numPr>
+                <w:ilvl w:val="0"/>
+                <w:numId w:val="24"/>
+              </w:numPr>
+              <w:rPr>
+                <w:rFonts w:cstheme="minorHAnsi"/>
+              </w:rPr>
+            </w:pPr>
+            <w:r>
+              <w:rPr>
+                <w:rFonts w:asciiTheme="majorHAnsi" w:hAnsiTheme="majorHAnsi" w:cstheme="majorHAnsi"/>
+              </w:rPr>
+              <w:t>Back-end service interface is available</w:t>
+            </w:r>
+          </w:p>
+        </w:tc>
+      </w:tr>
+      <w:tr>
+        <w:tc>
+          <w:tcPr>
+            <w:tcW w:w="9350" w:type="dxa"/>
+            <w:gridSpan w:val="2"/>
+          </w:tcPr>
+          <w:p>
+            <w:pPr>
+              <w:rPr>
+                <w:rFonts w:asciiTheme="minorHAnsi" w:hAnsiTheme="minorHAnsi" w:cstheme="minorHAnsi"/>
+                <w:b/>
+                <w:bCs/>
+              </w:rPr>
+            </w:pPr>
+            <w:r>
+              <w:rPr>
+                <w:rFonts w:asciiTheme="minorHAnsi" w:hAnsiTheme="minorHAnsi" w:cstheme="minorHAnsi"/>
+                <w:b/>
+                <w:bCs/>
+              </w:rPr>
+              <w:t>Execution Steps</w:t>
+            </w:r>
+          </w:p>
+        </w:tc>
+      </w:tr>
+      <w:tr>
+        <w:tc>
+          <w:tcPr>
+            <w:tcW w:w="9350" w:type="dxa"/>
+            <w:gridSpan w:val="2"/>
+          </w:tcPr>
+          <w:p>
+            <w:pPr>
+              <w:pStyle w:val="ListParagraph"/>
+              <w:numPr>
+                <w:ilvl w:val="0"/>
+                <w:numId w:val="23"/>
+              </w:numPr>
+              <w:rPr>
+                <w:rFonts w:asciiTheme="majorHAnsi" w:hAnsiTheme="majorHAnsi" w:cstheme="majorHAnsi"/>
+              </w:rPr>
+            </w:pPr>
+            <w:r>
+              <w:rPr>
+                <w:rFonts w:asciiTheme="majorHAnsi" w:hAnsiTheme="majorHAnsi" w:cstheme="majorHAnsi"/>
+              </w:rPr>
+              <w:t xml:space="preserve">User open </w:t>
+            </w:r>
+            <w:r>
+              <w:rPr>
+                <w:rFonts w:asciiTheme="majorHAnsi" w:hAnsiTheme="majorHAnsi" w:cstheme="majorHAnsi"/>
+              </w:rPr>
+              <w:t>mobile application on his / her mobile</w:t>
+            </w:r>
+          </w:p>
+          <w:p>
+            <w:pPr>
+              <w:pStyle w:val="ListParagraph"/>
+              <w:numPr>
+                <w:ilvl w:val="0"/>
+                <w:numId w:val="23"/>
+              </w:numPr>
+              <w:rPr>
+                <w:rFonts w:asciiTheme="majorHAnsi" w:hAnsiTheme="majorHAnsi" w:cstheme="majorHAnsi"/>
+              </w:rPr>
+            </w:pPr>
+            <w:r>
+              <w:rPr>
+                <w:rFonts w:asciiTheme="majorHAnsi" w:hAnsiTheme="majorHAnsi" w:cstheme="majorHAnsi"/>
+              </w:rPr>
+              <w:t>Mobile application sends an online request to the server to fetch required information</w:t>
+            </w:r>
+          </w:p>
+          <w:p>
+            <w:pPr>
+              <w:pStyle w:val="ListParagraph"/>
+              <w:numPr>
+                <w:ilvl w:val="0"/>
+                <w:numId w:val="23"/>
+              </w:numPr>
+              <w:rPr>
+                <w:rFonts w:asciiTheme="majorHAnsi" w:hAnsiTheme="majorHAnsi" w:cstheme="majorHAnsi"/>
+              </w:rPr>
+            </w:pPr>
+            <w:r>
+              <w:rPr>
+                <w:rFonts w:asciiTheme="majorHAnsi" w:hAnsiTheme="majorHAnsi" w:cstheme="majorHAnsi"/>
+              </w:rPr>
+              <w:t>Mobile application loads all data and display news content as per the UI layout</w:t>
+            </w:r>
+          </w:p>
+          <w:p>
+            <w:pPr>
+              <w:pStyle w:val="ListParagraph"/>
+              <w:numPr>
+                <w:ilvl w:val="0"/>
+                <w:numId w:val="23"/>
+              </w:numPr>
+              <w:rPr>
+                <w:rFonts w:asciiTheme="majorHAnsi" w:hAnsiTheme="majorHAnsi" w:cstheme="majorHAnsi"/>
+              </w:rPr>
+            </w:pPr>
+            <w:r>
+              <w:rPr>
+                <w:rFonts w:asciiTheme="majorHAnsi" w:hAnsiTheme="majorHAnsi" w:cstheme="majorHAnsi"/>
+              </w:rPr>
+              <w:t>In-case user click specific news content, detail news is displayed</w:t>
+            </w:r>
+          </w:p>
+        </w:tc>
+      </w:tr>
+      <w:tr>
+        <w:tc>
+          <w:tcPr>
+            <w:tcW w:w="9350" w:type="dxa"/>
+            <w:gridSpan w:val="2"/>
+          </w:tcPr>
+          <w:p>
+            <w:pPr>
+              <w:rPr>
+                <w:rFonts w:asciiTheme="minorHAnsi" w:hAnsiTheme="minorHAnsi" w:cstheme="minorHAnsi"/>
+                <w:b/>
+                <w:bCs/>
+              </w:rPr>
+            </w:pPr>
+            <w:r>
+              <w:rPr>
+                <w:rFonts w:asciiTheme="minorHAnsi" w:hAnsiTheme="minorHAnsi" w:cstheme="minorHAnsi"/>
+                <w:b/>
+                <w:bCs/>
+              </w:rPr>
+              <w:t>Exit Criteria</w:t>
+            </w:r>
+          </w:p>
+        </w:tc>
+      </w:tr>
+      <w:tr>
+        <w:tc>
+          <w:tcPr>
+            <w:tcW w:w="9350" w:type="dxa"/>
+            <w:gridSpan w:val="2"/>
+          </w:tcPr>
+          <w:p>
+            <w:pPr>
+              <w:rPr>
+                <w:rFonts w:asciiTheme="minorHAnsi" w:hAnsiTheme="minorHAnsi" w:cstheme="minorHAnsi"/>
+              </w:rPr>
+            </w:pPr>
+            <w:r>
+              <w:rPr>
+                <w:rFonts w:asciiTheme="minorHAnsi" w:hAnsiTheme="minorHAnsi" w:cstheme="minorHAnsi"/>
+              </w:rPr>
+              <w:t xml:space="preserve"> </w:t>
+            </w:r>
+            <w:r>
+              <w:rPr>
+                <w:rFonts w:asciiTheme="minorHAnsi" w:hAnsiTheme="minorHAnsi" w:cstheme="minorHAnsi"/>
+              </w:rPr>
+              <w:t>All Content is displayed</w:t>
+            </w:r>
+          </w:p>
+        </w:tc>
+      </w:tr>
+    </w:tbl>
+    <w:p/>
+    <w:p>
+      <w:pPr>
+        <w:pStyle w:val="Heading2"/>
+      </w:pPr>
+      <w:bookmarkStart w:id="10" w:name="_Toc499405488"/>
+      <w:r>
+        <w:t>Use-Case#2: Search News Content</w:t>
+      </w:r>
+      <w:bookmarkEnd w:id="10"/>
+    </w:p>
+    <w:tbl>
+      <w:tblPr>
+        <w:tblStyle w:val="TableGrid"/>
+        <w:tblW w:w="0" w:type="auto"/>
+        <w:tblLook w:val="04A0" w:firstRow="1" w:lastRow="0" w:firstColumn="1" w:lastColumn="0" w:noHBand="0" w:noVBand="1"/>
+      </w:tblPr>
+      <w:tblGrid>
+        <w:gridCol w:w="2945"/>
+        <w:gridCol w:w="6405"/>
+      </w:tblGrid>
+      <w:tr>
+        <w:tc>
+          <w:tcPr>
+            <w:tcW w:w="2945" w:type="dxa"/>
+          </w:tcPr>
+          <w:p>
+            <w:pPr>
+              <w:rPr>
+                <w:rFonts w:asciiTheme="minorHAnsi" w:hAnsiTheme="minorHAnsi" w:cstheme="minorHAnsi"/>
+                <w:b/>
+                <w:bCs/>
+              </w:rPr>
+            </w:pPr>
+            <w:r>
+              <w:rPr>
+                <w:rFonts w:asciiTheme="minorHAnsi" w:hAnsiTheme="minorHAnsi" w:cstheme="minorHAnsi"/>
+                <w:b/>
+                <w:bCs/>
+              </w:rPr>
+              <w:t>Objective</w:t>
+            </w:r>
+          </w:p>
+        </w:tc>
+        <w:tc>
+          <w:tcPr>
+            <w:tcW w:w="6405" w:type="dxa"/>
+          </w:tcPr>
+          <w:p>
+            <w:pPr>
+              <w:rPr>
+                <w:rFonts w:asciiTheme="minorHAnsi" w:hAnsiTheme="minorHAnsi" w:cstheme="minorHAnsi"/>
+              </w:rPr>
+            </w:pPr>
+            <w:r>
+              <w:rPr>
+                <w:rFonts w:asciiTheme="minorHAnsi" w:hAnsiTheme="minorHAnsi" w:cstheme="minorHAnsi"/>
+              </w:rPr>
+              <w:t xml:space="preserve">Objective of this use-case is to </w:t>
+            </w:r>
+            <w:r>
+              <w:rPr>
+                <w:rFonts w:asciiTheme="minorHAnsi" w:hAnsiTheme="minorHAnsi" w:cstheme="minorHAnsi"/>
+              </w:rPr>
+              <w:t>search news content using free text search</w:t>
+            </w:r>
+          </w:p>
+        </w:tc>
+      </w:tr>
+      <w:tr>
+        <w:tc>
+          <w:tcPr>
+            <w:tcW w:w="2945" w:type="dxa"/>
+          </w:tcPr>
+          <w:p>
+            <w:pPr>
+              <w:rPr>
+                <w:rFonts w:asciiTheme="minorHAnsi" w:hAnsiTheme="minorHAnsi" w:cstheme="minorHAnsi"/>
+                <w:b/>
+                <w:bCs/>
+              </w:rPr>
+            </w:pPr>
+            <w:r>
+              <w:rPr>
+                <w:rFonts w:asciiTheme="minorHAnsi" w:hAnsiTheme="minorHAnsi" w:cstheme="minorHAnsi"/>
+                <w:b/>
+                <w:bCs/>
+              </w:rPr>
+              <w:t>Input Criteria</w:t>
+            </w:r>
+          </w:p>
+        </w:tc>
+        <w:tc>
+          <w:tcPr>
+            <w:tcW w:w="6405" w:type="dxa"/>
+          </w:tcPr>
+          <w:p>
+            <w:pPr>
+              <w:rPr>
+                <w:rFonts w:asciiTheme="minorHAnsi" w:hAnsiTheme="minorHAnsi" w:cstheme="minorHAnsi"/>
+              </w:rPr>
+            </w:pPr>
+            <w:r>
+              <w:rPr>
+                <w:rFonts w:asciiTheme="minorHAnsi" w:hAnsiTheme="minorHAnsi" w:cstheme="minorHAnsi"/>
+              </w:rPr>
+              <w:t>Application is opened on the mobile device.</w:t>
+            </w:r>
+          </w:p>
+        </w:tc>
+      </w:tr>
+      <w:tr>
+        <w:tc>
+          <w:tcPr>
+            <w:tcW w:w="9350" w:type="dxa"/>
+            <w:gridSpan w:val="2"/>
+          </w:tcPr>
+          <w:p>
+            <w:pPr>
+              <w:rPr>
+                <w:rFonts w:asciiTheme="minorHAnsi" w:hAnsiTheme="minorHAnsi" w:cstheme="minorHAnsi"/>
+                <w:b/>
+                <w:bCs/>
+              </w:rPr>
+            </w:pPr>
+            <w:r>
+              <w:rPr>
+                <w:rFonts w:asciiTheme="minorHAnsi" w:hAnsiTheme="minorHAnsi" w:cstheme="minorHAnsi"/>
+                <w:b/>
+                <w:bCs/>
+              </w:rPr>
+              <w:t>Assumptions</w:t>
+            </w:r>
+          </w:p>
+        </w:tc>
+      </w:tr>
+      <w:tr>
+        <w:tc>
+          <w:tcPr>
+            <w:tcW w:w="9350" w:type="dxa"/>
+            <w:gridSpan w:val="2"/>
+          </w:tcPr>
+          <w:p>
+            <w:pPr>
+              <w:pStyle w:val="ListParagraph"/>
+              <w:numPr>
+                <w:ilvl w:val="0"/>
+                <w:numId w:val="25"/>
+              </w:numPr>
+              <w:rPr>
+                <w:rFonts w:asciiTheme="majorHAnsi" w:hAnsiTheme="majorHAnsi" w:cstheme="majorHAnsi"/>
+              </w:rPr>
+            </w:pPr>
+            <w:r>
+              <w:rPr>
+                <w:rFonts w:asciiTheme="majorHAnsi" w:hAnsiTheme="majorHAnsi" w:cstheme="majorHAnsi"/>
+              </w:rPr>
+              <w:t>Specific mobile device has internet connection</w:t>
+            </w:r>
+          </w:p>
+          <w:p>
+            <w:pPr>
+              <w:pStyle w:val="ListParagraph"/>
+              <w:numPr>
+                <w:ilvl w:val="0"/>
+                <w:numId w:val="25"/>
+              </w:numPr>
+              <w:rPr>
+                <w:rFonts w:asciiTheme="majorHAnsi" w:hAnsiTheme="majorHAnsi" w:cstheme="majorHAnsi"/>
+              </w:rPr>
+            </w:pPr>
+            <w:r>
+              <w:rPr>
+                <w:rFonts w:asciiTheme="majorHAnsi" w:hAnsiTheme="majorHAnsi" w:cstheme="majorHAnsi"/>
+              </w:rPr>
+              <w:t>Content is scrapped and saved into the repository</w:t>
+            </w:r>
+          </w:p>
+          <w:p>
+            <w:pPr>
+              <w:pStyle w:val="ListParagraph"/>
+              <w:numPr>
+                <w:ilvl w:val="0"/>
+                <w:numId w:val="25"/>
+              </w:numPr>
+              <w:rPr>
+                <w:rFonts w:cstheme="minorHAnsi"/>
+              </w:rPr>
+            </w:pPr>
+            <w:r>
+              <w:rPr>
+                <w:rFonts w:asciiTheme="majorHAnsi" w:hAnsiTheme="majorHAnsi" w:cstheme="majorHAnsi"/>
+              </w:rPr>
+              <w:t>Back-end service interface is available</w:t>
+            </w:r>
+          </w:p>
+        </w:tc>
+      </w:tr>
+      <w:tr>
+        <w:tc>
+          <w:tcPr>
+            <w:tcW w:w="9350" w:type="dxa"/>
+            <w:gridSpan w:val="2"/>
+          </w:tcPr>
+          <w:p>
+            <w:pPr>
+              <w:rPr>
+                <w:rFonts w:asciiTheme="minorHAnsi" w:hAnsiTheme="minorHAnsi" w:cstheme="minorHAnsi"/>
+                <w:b/>
+                <w:bCs/>
+              </w:rPr>
+            </w:pPr>
+            <w:r>
+              <w:rPr>
+                <w:rFonts w:asciiTheme="minorHAnsi" w:hAnsiTheme="minorHAnsi" w:cstheme="minorHAnsi"/>
+                <w:b/>
+                <w:bCs/>
+              </w:rPr>
+              <w:t>Execution Steps</w:t>
+            </w:r>
+          </w:p>
+        </w:tc>
+      </w:tr>
+      <w:tr>
+        <w:tc>
+          <w:tcPr>
+            <w:tcW w:w="9350" w:type="dxa"/>
+            <w:gridSpan w:val="2"/>
+          </w:tcPr>
+          <w:p>
+            <w:pPr>
+              <w:pStyle w:val="ListParagraph"/>
+              <w:numPr>
+                <w:ilvl w:val="0"/>
+                <w:numId w:val="26"/>
+              </w:numPr>
+              <w:rPr>
+                <w:rFonts w:asciiTheme="majorHAnsi" w:hAnsiTheme="majorHAnsi" w:cstheme="majorHAnsi"/>
+              </w:rPr>
+            </w:pPr>
+            <w:r>
+              <w:rPr>
+                <w:rFonts w:asciiTheme="majorHAnsi" w:hAnsiTheme="majorHAnsi" w:cstheme="majorHAnsi"/>
+              </w:rPr>
+              <w:t>User open mobile application on his / her mobile</w:t>
+            </w:r>
+          </w:p>
+          <w:p>
+            <w:pPr>
+              <w:pStyle w:val="ListParagraph"/>
+              <w:numPr>
+                <w:ilvl w:val="0"/>
+                <w:numId w:val="26"/>
+              </w:numPr>
+              <w:rPr>
+                <w:rFonts w:asciiTheme="majorHAnsi" w:hAnsiTheme="majorHAnsi" w:cstheme="majorHAnsi"/>
+              </w:rPr>
+            </w:pPr>
+            <w:r>
+              <w:rPr>
+                <w:rFonts w:asciiTheme="majorHAnsi" w:hAnsiTheme="majorHAnsi" w:cstheme="majorHAnsi"/>
+              </w:rPr>
+              <w:t>Mobile application sends an online request to the server to fetch required information</w:t>
+            </w:r>
+          </w:p>
+          <w:p>
+            <w:pPr>
+              <w:pStyle w:val="ListParagraph"/>
+              <w:numPr>
+                <w:ilvl w:val="0"/>
+                <w:numId w:val="26"/>
+              </w:numPr>
+              <w:rPr>
+                <w:rFonts w:asciiTheme="majorHAnsi" w:hAnsiTheme="majorHAnsi" w:cstheme="majorHAnsi"/>
+              </w:rPr>
+            </w:pPr>
+            <w:r>
+              <w:rPr>
+                <w:rFonts w:asciiTheme="majorHAnsi" w:hAnsiTheme="majorHAnsi" w:cstheme="majorHAnsi"/>
+              </w:rPr>
+              <w:t xml:space="preserve">User enters news content OR keywords in a free text field. </w:t>
+            </w:r>
+          </w:p>
+          <w:p>
+            <w:pPr>
+              <w:pStyle w:val="ListParagraph"/>
+              <w:numPr>
+                <w:ilvl w:val="0"/>
+                <w:numId w:val="26"/>
+              </w:numPr>
+              <w:rPr>
+                <w:rFonts w:asciiTheme="majorHAnsi" w:hAnsiTheme="majorHAnsi" w:cstheme="majorHAnsi"/>
+              </w:rPr>
+            </w:pPr>
+            <w:r>
+              <w:rPr>
+                <w:rFonts w:asciiTheme="majorHAnsi" w:hAnsiTheme="majorHAnsi" w:cstheme="majorHAnsi"/>
+              </w:rPr>
+              <w:t>Application calls backend procedures to call online service and passes search criteria as a service parameter</w:t>
+            </w:r>
+          </w:p>
+          <w:p>
+            <w:pPr>
+              <w:pStyle w:val="ListParagraph"/>
+              <w:numPr>
+                <w:ilvl w:val="0"/>
+                <w:numId w:val="26"/>
+              </w:numPr>
+              <w:rPr>
+                <w:rFonts w:asciiTheme="majorHAnsi" w:hAnsiTheme="majorHAnsi" w:cstheme="majorHAnsi"/>
+              </w:rPr>
+            </w:pPr>
+            <w:r>
+              <w:rPr>
+                <w:rFonts w:asciiTheme="majorHAnsi" w:hAnsiTheme="majorHAnsi" w:cstheme="majorHAnsi"/>
+              </w:rPr>
+              <w:t xml:space="preserve">Application display search response </w:t>
+            </w:r>
+          </w:p>
+        </w:tc>
+      </w:tr>
+      <w:tr>
+        <w:tc>
+          <w:tcPr>
+            <w:tcW w:w="9350" w:type="dxa"/>
+            <w:gridSpan w:val="2"/>
+          </w:tcPr>
+          <w:p>
+            <w:pPr>
+              <w:rPr>
+                <w:rFonts w:asciiTheme="minorHAnsi" w:hAnsiTheme="minorHAnsi" w:cstheme="minorHAnsi"/>
+                <w:b/>
+                <w:bCs/>
+              </w:rPr>
+            </w:pPr>
+            <w:r>
+              <w:rPr>
+                <w:rFonts w:asciiTheme="minorHAnsi" w:hAnsiTheme="minorHAnsi" w:cstheme="minorHAnsi"/>
+                <w:b/>
+                <w:bCs/>
+              </w:rPr>
+              <w:t>Exit Criteria</w:t>
+            </w:r>
+          </w:p>
+        </w:tc>
+      </w:tr>
+      <w:tr>
+        <w:tc>
+          <w:tcPr>
+            <w:tcW w:w="9350" w:type="dxa"/>
+            <w:gridSpan w:val="2"/>
+          </w:tcPr>
+          <w:p>
+            <w:pPr>
+              <w:rPr>
+                <w:rFonts w:asciiTheme="minorHAnsi" w:hAnsiTheme="minorHAnsi" w:cstheme="minorHAnsi"/>
+              </w:rPr>
+            </w:pPr>
+            <w:r>
+              <w:rPr>
+                <w:rFonts w:asciiTheme="minorHAnsi" w:hAnsiTheme="minorHAnsi" w:cstheme="minorHAnsi"/>
+              </w:rPr>
+              <w:t xml:space="preserve"> </w:t>
+            </w:r>
+            <w:r>
+              <w:rPr>
+                <w:rFonts w:asciiTheme="minorHAnsi" w:hAnsiTheme="minorHAnsi" w:cstheme="minorHAnsi"/>
+              </w:rPr>
+              <w:t>All Content is displayed</w:t>
+            </w:r>
+          </w:p>
+        </w:tc>
+      </w:tr>
+    </w:tbl>
+    <w:p/>
+    <w:p>
+      <w:r>
+        <w:br w:type="page"/>
+      </w:r>
+    </w:p>
+    <w:p>
+      <w:pPr>
+        <w:pStyle w:val="Heading2"/>
+      </w:pPr>
+      <w:r>
+        <w:lastRenderedPageBreak/>
+        <w:t>Use-Case#3: Fetch Content</w:t>
       </w:r>
     </w:p>
     <w:tbl>
@@ -2720,7 +3565,13 @@
               <w:rPr>
                 <w:rFonts w:asciiTheme="minorHAnsi" w:hAnsiTheme="minorHAnsi" w:cstheme="minorHAnsi"/>
               </w:rPr>
-              <w:t>Objective of this use-case is to display news content on the user’s mobile device</w:t>
+              <w:t xml:space="preserve">Objective of this use-case is to </w:t>
+            </w:r>
+            <w:r>
+              <w:rPr>
+                <w:rFonts w:asciiTheme="minorHAnsi" w:hAnsiTheme="minorHAnsi" w:cstheme="minorHAnsi"/>
+              </w:rPr>
+              <w:t>fetch latest content from content repository</w:t>
             </w:r>
           </w:p>
         </w:tc>
@@ -2803,7 +3654,7 @@
               <w:pStyle w:val="ListParagraph"/>
               <w:numPr>
                 <w:ilvl w:val="0"/>
-                <w:numId w:val="24"/>
+                <w:numId w:val="27"/>
               </w:numPr>
               <w:rPr>
                 <w:rFonts w:asciiTheme="majorHAnsi" w:hAnsiTheme="majorHAnsi" w:cstheme="majorHAnsi"/>
@@ -2821,7 +3672,7 @@
               <w:pStyle w:val="ListParagraph"/>
               <w:numPr>
                 <w:ilvl w:val="0"/>
-                <w:numId w:val="24"/>
+                <w:numId w:val="27"/>
               </w:numPr>
               <w:rPr>
                 <w:rFonts w:asciiTheme="majorHAnsi" w:hAnsiTheme="majorHAnsi" w:cstheme="majorHAnsi"/>
@@ -2839,7 +3690,7 @@
               <w:pStyle w:val="ListParagraph"/>
               <w:numPr>
                 <w:ilvl w:val="0"/>
-                <w:numId w:val="24"/>
+                <w:numId w:val="27"/>
               </w:numPr>
               <w:rPr>
                 <w:rFonts w:cstheme="minorHAnsi"/>
@@ -2890,7 +3741,7 @@
               <w:pStyle w:val="ListParagraph"/>
               <w:numPr>
                 <w:ilvl w:val="0"/>
-                <w:numId w:val="23"/>
+                <w:numId w:val="28"/>
               </w:numPr>
               <w:rPr>
                 <w:rFonts w:asciiTheme="majorHAnsi" w:hAnsiTheme="majorHAnsi" w:cstheme="majorHAnsi"/>
@@ -2900,13 +3751,7 @@
               <w:rPr>
                 <w:rFonts w:asciiTheme="majorHAnsi" w:hAnsiTheme="majorHAnsi" w:cstheme="majorHAnsi"/>
               </w:rPr>
-              <w:t xml:space="preserve">User open </w:t>
-            </w:r>
-            <w:r>
-              <w:rPr>
-                <w:rFonts w:asciiTheme="majorHAnsi" w:hAnsiTheme="majorHAnsi" w:cstheme="majorHAnsi"/>
-              </w:rPr>
-              <w:t>mobile application on his / her mobile</w:t>
+              <w:t>Library establishes connection with backend servers</w:t>
             </w:r>
           </w:p>
           <w:p>
@@ -2914,7 +3759,7 @@
               <w:pStyle w:val="ListParagraph"/>
               <w:numPr>
                 <w:ilvl w:val="0"/>
-                <w:numId w:val="23"/>
+                <w:numId w:val="28"/>
               </w:numPr>
               <w:rPr>
                 <w:rFonts w:asciiTheme="majorHAnsi" w:hAnsiTheme="majorHAnsi" w:cstheme="majorHAnsi"/>
@@ -2924,7 +3769,7 @@
               <w:rPr>
                 <w:rFonts w:asciiTheme="majorHAnsi" w:hAnsiTheme="majorHAnsi" w:cstheme="majorHAnsi"/>
               </w:rPr>
-              <w:t>Mobile application sends an online request to the server to fetch required information</w:t>
+              <w:t>Specific request is send to the API gateway</w:t>
             </w:r>
           </w:p>
           <w:p>
@@ -2932,7 +3777,7 @@
               <w:pStyle w:val="ListParagraph"/>
               <w:numPr>
                 <w:ilvl w:val="0"/>
-                <w:numId w:val="23"/>
+                <w:numId w:val="28"/>
               </w:numPr>
               <w:rPr>
                 <w:rFonts w:asciiTheme="majorHAnsi" w:hAnsiTheme="majorHAnsi" w:cstheme="majorHAnsi"/>
@@ -2942,7 +3787,13 @@
               <w:rPr>
                 <w:rFonts w:asciiTheme="majorHAnsi" w:hAnsiTheme="majorHAnsi" w:cstheme="majorHAnsi"/>
               </w:rPr>
-              <w:t>Mobile application loads all data and display news content as per the UI layout</w:t>
+              <w:t>API Gateway respond back with content’s meta content and summary as well.</w:t>
+            </w:r>
+            <w:r>
+              <w:rPr>
+                <w:rFonts w:asciiTheme="majorHAnsi" w:hAnsiTheme="majorHAnsi" w:cstheme="majorHAnsi"/>
+              </w:rPr>
+              <w:t xml:space="preserve"> </w:t>
             </w:r>
           </w:p>
           <w:p>
@@ -2950,7 +3801,7 @@
               <w:pStyle w:val="ListParagraph"/>
               <w:numPr>
                 <w:ilvl w:val="0"/>
-                <w:numId w:val="23"/>
+                <w:numId w:val="28"/>
               </w:numPr>
               <w:rPr>
                 <w:rFonts w:asciiTheme="majorHAnsi" w:hAnsiTheme="majorHAnsi" w:cstheme="majorHAnsi"/>
@@ -2960,7 +3811,19 @@
               <w:rPr>
                 <w:rFonts w:asciiTheme="majorHAnsi" w:hAnsiTheme="majorHAnsi" w:cstheme="majorHAnsi"/>
               </w:rPr>
-              <w:t>In-case user click specific news content, detail news is displayed</w:t>
+              <w:t xml:space="preserve">Incase content is not received during specific </w:t>
+            </w:r>
+            <w:r>
+              <w:rPr>
+                <w:rFonts w:asciiTheme="majorHAnsi" w:hAnsiTheme="majorHAnsi" w:cstheme="majorHAnsi"/>
+              </w:rPr>
+              <w:t>time;</w:t>
+            </w:r>
+            <w:r>
+              <w:rPr>
+                <w:rFonts w:asciiTheme="majorHAnsi" w:hAnsiTheme="majorHAnsi" w:cstheme="majorHAnsi"/>
+              </w:rPr>
+              <w:t xml:space="preserve"> response timeout error will be displayed</w:t>
             </w:r>
           </w:p>
         </w:tc>
@@ -3006,13 +3869,7 @@
               <w:rPr>
                 <w:rFonts w:asciiTheme="minorHAnsi" w:hAnsiTheme="minorHAnsi" w:cstheme="minorHAnsi"/>
               </w:rPr>
-              <w:t xml:space="preserve"> </w:t>
-            </w:r>
-            <w:r>
-              <w:rPr>
-                <w:rFonts w:asciiTheme="minorHAnsi" w:hAnsiTheme="minorHAnsi" w:cstheme="minorHAnsi"/>
-              </w:rPr>
-              <w:t>All Content is displayed</w:t>
+              <w:t>Response is received</w:t>
             </w:r>
           </w:p>
         </w:tc>
@@ -3024,7 +3881,10 @@
         <w:pStyle w:val="Heading2"/>
       </w:pPr>
       <w:r>
-        <w:t>Use-Case#2: Search News Content</w:t>
+        <w:t xml:space="preserve">Use-Case#4: </w:t>
+      </w:r>
+      <w:r>
+        <w:t>API gateway / Request Processing</w:t>
       </w:r>
     </w:p>
     <w:tbl>
@@ -3080,7 +3940,7 @@
               <w:rPr>
                 <w:rFonts w:asciiTheme="minorHAnsi" w:hAnsiTheme="minorHAnsi" w:cstheme="minorHAnsi"/>
               </w:rPr>
-              <w:t>search news content using free text search</w:t>
+              <w:t>generate response of the API request</w:t>
             </w:r>
           </w:p>
         </w:tc>
@@ -3163,53 +4023,17 @@
               <w:pStyle w:val="ListParagraph"/>
               <w:numPr>
                 <w:ilvl w:val="0"/>
-                <w:numId w:val="25"/>
+                <w:numId w:val="29"/>
               </w:numPr>
               <w:rPr>
+                <w:rFonts w:cstheme="minorHAnsi"/>
+              </w:rPr>
+            </w:pPr>
+            <w:r>
+              <w:rPr>
                 <w:rFonts w:asciiTheme="majorHAnsi" w:hAnsiTheme="majorHAnsi" w:cstheme="majorHAnsi"/>
               </w:rPr>
-            </w:pPr>
-            <w:r>
-              <w:rPr>
-                <w:rFonts w:asciiTheme="majorHAnsi" w:hAnsiTheme="majorHAnsi" w:cstheme="majorHAnsi"/>
-              </w:rPr>
-              <w:t>Specific mobile device has internet connection</w:t>
-            </w:r>
-          </w:p>
-          <w:p>
-            <w:pPr>
-              <w:pStyle w:val="ListParagraph"/>
-              <w:numPr>
-                <w:ilvl w:val="0"/>
-                <w:numId w:val="25"/>
-              </w:numPr>
-              <w:rPr>
-                <w:rFonts w:asciiTheme="majorHAnsi" w:hAnsiTheme="majorHAnsi" w:cstheme="majorHAnsi"/>
-              </w:rPr>
-            </w:pPr>
-            <w:r>
-              <w:rPr>
-                <w:rFonts w:asciiTheme="majorHAnsi" w:hAnsiTheme="majorHAnsi" w:cstheme="majorHAnsi"/>
-              </w:rPr>
-              <w:t>Content is scrapped and saved into the repository</w:t>
-            </w:r>
-          </w:p>
-          <w:p>
-            <w:pPr>
-              <w:pStyle w:val="ListParagraph"/>
-              <w:numPr>
-                <w:ilvl w:val="0"/>
-                <w:numId w:val="25"/>
-              </w:numPr>
-              <w:rPr>
-                <w:rFonts w:cstheme="minorHAnsi"/>
-              </w:rPr>
-            </w:pPr>
-            <w:r>
-              <w:rPr>
-                <w:rFonts w:asciiTheme="majorHAnsi" w:hAnsiTheme="majorHAnsi" w:cstheme="majorHAnsi"/>
-              </w:rPr>
-              <w:t>Back-end service interface is available</w:t>
+              <w:t>Application server having JSON API engine</w:t>
             </w:r>
           </w:p>
         </w:tc>
@@ -3250,7 +4074,7 @@
               <w:pStyle w:val="ListParagraph"/>
               <w:numPr>
                 <w:ilvl w:val="0"/>
-                <w:numId w:val="26"/>
+                <w:numId w:val="30"/>
               </w:numPr>
               <w:rPr>
                 <w:rFonts w:asciiTheme="majorHAnsi" w:hAnsiTheme="majorHAnsi" w:cstheme="majorHAnsi"/>
@@ -3260,7 +4084,7 @@
               <w:rPr>
                 <w:rFonts w:asciiTheme="majorHAnsi" w:hAnsiTheme="majorHAnsi" w:cstheme="majorHAnsi"/>
               </w:rPr>
-              <w:t>User open mobile application on his / her mobile</w:t>
+              <w:t>API gateway authenticates the initiator.</w:t>
             </w:r>
           </w:p>
           <w:p>
@@ -3268,7 +4092,7 @@
               <w:pStyle w:val="ListParagraph"/>
               <w:numPr>
                 <w:ilvl w:val="0"/>
-                <w:numId w:val="26"/>
+                <w:numId w:val="30"/>
               </w:numPr>
               <w:rPr>
                 <w:rFonts w:asciiTheme="majorHAnsi" w:hAnsiTheme="majorHAnsi" w:cstheme="majorHAnsi"/>
@@ -3278,7 +4102,7 @@
               <w:rPr>
                 <w:rFonts w:asciiTheme="majorHAnsi" w:hAnsiTheme="majorHAnsi" w:cstheme="majorHAnsi"/>
               </w:rPr>
-              <w:t>Mobile application sends an online request to the server to fetch required information</w:t>
+              <w:t>Request is parsed, and specific backend procedure type is identified.</w:t>
             </w:r>
           </w:p>
           <w:p>
@@ -3286,7 +4110,7 @@
               <w:pStyle w:val="ListParagraph"/>
               <w:numPr>
                 <w:ilvl w:val="0"/>
-                <w:numId w:val="26"/>
+                <w:numId w:val="30"/>
               </w:numPr>
               <w:rPr>
                 <w:rFonts w:asciiTheme="majorHAnsi" w:hAnsiTheme="majorHAnsi" w:cstheme="majorHAnsi"/>
@@ -3296,43 +4120,7 @@
               <w:rPr>
                 <w:rFonts w:asciiTheme="majorHAnsi" w:hAnsiTheme="majorHAnsi" w:cstheme="majorHAnsi"/>
               </w:rPr>
-              <w:t xml:space="preserve">User enters news content OR keywords in a free text field. </w:t>
-            </w:r>
-          </w:p>
-          <w:p>
-            <w:pPr>
-              <w:pStyle w:val="ListParagraph"/>
-              <w:numPr>
-                <w:ilvl w:val="0"/>
-                <w:numId w:val="26"/>
-              </w:numPr>
-              <w:rPr>
-                <w:rFonts w:asciiTheme="majorHAnsi" w:hAnsiTheme="majorHAnsi" w:cstheme="majorHAnsi"/>
-              </w:rPr>
-            </w:pPr>
-            <w:r>
-              <w:rPr>
-                <w:rFonts w:asciiTheme="majorHAnsi" w:hAnsiTheme="majorHAnsi" w:cstheme="majorHAnsi"/>
-              </w:rPr>
-              <w:t>Application calls backend procedures to call online service and passes search criteria as a service parameter</w:t>
-            </w:r>
-          </w:p>
-          <w:p>
-            <w:pPr>
-              <w:pStyle w:val="ListParagraph"/>
-              <w:numPr>
-                <w:ilvl w:val="0"/>
-                <w:numId w:val="26"/>
-              </w:numPr>
-              <w:rPr>
-                <w:rFonts w:asciiTheme="majorHAnsi" w:hAnsiTheme="majorHAnsi" w:cstheme="majorHAnsi"/>
-              </w:rPr>
-            </w:pPr>
-            <w:r>
-              <w:rPr>
-                <w:rFonts w:asciiTheme="majorHAnsi" w:hAnsiTheme="majorHAnsi" w:cstheme="majorHAnsi"/>
-              </w:rPr>
-              <w:t xml:space="preserve">Application display search response </w:t>
+              <w:t>Response is intercepted from backend systems and is routed back to the caller</w:t>
             </w:r>
           </w:p>
         </w:tc>
@@ -3378,16 +4166,8 @@
               <w:rPr>
                 <w:rFonts w:asciiTheme="minorHAnsi" w:hAnsiTheme="minorHAnsi" w:cstheme="minorHAnsi"/>
               </w:rPr>
-              <w:t xml:space="preserve"> </w:t>
-            </w:r>
-            <w:r>
-              <w:rPr>
-                <w:rFonts w:asciiTheme="minorHAnsi" w:hAnsiTheme="minorHAnsi" w:cstheme="minorHAnsi"/>
-              </w:rPr>
-              <w:t>All Content is displayed</w:t>
-            </w:r>
-            <w:bookmarkStart w:id="8" w:name="_GoBack"/>
-            <w:bookmarkEnd w:id="8"/>
+              <w:t>Response is generated and sent back to the calling application</w:t>
+            </w:r>
           </w:p>
         </w:tc>
       </w:tr>
@@ -3395,11 +4175,335 @@
     <w:p/>
     <w:p>
       <w:pPr>
+        <w:pStyle w:val="Heading2"/>
+      </w:pPr>
+      <w:r>
+        <w:t>Use-Case#</w:t>
+      </w:r>
+      <w:r>
+        <w:t>5</w:t>
+      </w:r>
+      <w:r>
+        <w:t xml:space="preserve">: </w:t>
+      </w:r>
+      <w:r>
+        <w:t>Scrap Content from News Portal</w:t>
+      </w:r>
+    </w:p>
+    <w:tbl>
+      <w:tblPr>
+        <w:tblStyle w:val="TableGrid"/>
+        <w:tblW w:w="0" w:type="auto"/>
+        <w:tblLook w:val="04A0" w:firstRow="1" w:lastRow="0" w:firstColumn="1" w:lastColumn="0" w:noHBand="0" w:noVBand="1"/>
+      </w:tblPr>
+      <w:tblGrid>
+        <w:gridCol w:w="2945"/>
+        <w:gridCol w:w="6405"/>
+      </w:tblGrid>
+      <w:tr>
+        <w:tc>
+          <w:tcPr>
+            <w:tcW w:w="2945" w:type="dxa"/>
+          </w:tcPr>
+          <w:p>
+            <w:pPr>
+              <w:rPr>
+                <w:rFonts w:asciiTheme="minorHAnsi" w:hAnsiTheme="minorHAnsi" w:cstheme="minorHAnsi"/>
+                <w:b/>
+                <w:bCs/>
+              </w:rPr>
+            </w:pPr>
+            <w:r>
+              <w:rPr>
+                <w:rFonts w:asciiTheme="minorHAnsi" w:hAnsiTheme="minorHAnsi" w:cstheme="minorHAnsi"/>
+                <w:b/>
+                <w:bCs/>
+              </w:rPr>
+              <w:t>Objective</w:t>
+            </w:r>
+          </w:p>
+        </w:tc>
+        <w:tc>
+          <w:tcPr>
+            <w:tcW w:w="6405" w:type="dxa"/>
+          </w:tcPr>
+          <w:p>
+            <w:pPr>
+              <w:rPr>
+                <w:rFonts w:asciiTheme="minorHAnsi" w:hAnsiTheme="minorHAnsi" w:cstheme="minorHAnsi"/>
+              </w:rPr>
+            </w:pPr>
+            <w:r>
+              <w:rPr>
+                <w:rFonts w:asciiTheme="minorHAnsi" w:hAnsiTheme="minorHAnsi" w:cstheme="minorHAnsi"/>
+              </w:rPr>
+              <w:t xml:space="preserve">Objective of this use-case is to </w:t>
+            </w:r>
+            <w:r>
+              <w:rPr>
+                <w:rFonts w:asciiTheme="minorHAnsi" w:hAnsiTheme="minorHAnsi" w:cstheme="minorHAnsi"/>
+              </w:rPr>
+              <w:t>scrap the content from news portal</w:t>
+            </w:r>
+          </w:p>
+        </w:tc>
+      </w:tr>
+      <w:tr>
+        <w:tc>
+          <w:tcPr>
+            <w:tcW w:w="2945" w:type="dxa"/>
+          </w:tcPr>
+          <w:p>
+            <w:pPr>
+              <w:rPr>
+                <w:rFonts w:asciiTheme="minorHAnsi" w:hAnsiTheme="minorHAnsi" w:cstheme="minorHAnsi"/>
+                <w:b/>
+                <w:bCs/>
+              </w:rPr>
+            </w:pPr>
+            <w:r>
+              <w:rPr>
+                <w:rFonts w:asciiTheme="minorHAnsi" w:hAnsiTheme="minorHAnsi" w:cstheme="minorHAnsi"/>
+                <w:b/>
+                <w:bCs/>
+              </w:rPr>
+              <w:t>Input Criteria</w:t>
+            </w:r>
+          </w:p>
+        </w:tc>
+        <w:tc>
+          <w:tcPr>
+            <w:tcW w:w="6405" w:type="dxa"/>
+          </w:tcPr>
+          <w:p>
+            <w:pPr>
+              <w:rPr>
+                <w:rFonts w:asciiTheme="minorHAnsi" w:hAnsiTheme="minorHAnsi" w:cstheme="minorHAnsi"/>
+              </w:rPr>
+            </w:pPr>
+            <w:r>
+              <w:rPr>
+                <w:rFonts w:asciiTheme="minorHAnsi" w:hAnsiTheme="minorHAnsi" w:cstheme="minorHAnsi"/>
+              </w:rPr>
+              <w:t xml:space="preserve">Backend script is triggered through </w:t>
+            </w:r>
+            <w:proofErr w:type="spellStart"/>
+            <w:r>
+              <w:rPr>
+                <w:rFonts w:asciiTheme="minorHAnsi" w:hAnsiTheme="minorHAnsi" w:cstheme="minorHAnsi"/>
+              </w:rPr>
+              <w:t>cron</w:t>
+            </w:r>
+            <w:proofErr w:type="spellEnd"/>
+            <w:r>
+              <w:rPr>
+                <w:rFonts w:asciiTheme="minorHAnsi" w:hAnsiTheme="minorHAnsi" w:cstheme="minorHAnsi"/>
+              </w:rPr>
+              <w:t xml:space="preserve"> job</w:t>
+            </w:r>
+          </w:p>
+        </w:tc>
+      </w:tr>
+      <w:tr>
+        <w:tc>
+          <w:tcPr>
+            <w:tcW w:w="9350" w:type="dxa"/>
+            <w:gridSpan w:val="2"/>
+          </w:tcPr>
+          <w:p>
+            <w:pPr>
+              <w:rPr>
+                <w:rFonts w:asciiTheme="minorHAnsi" w:hAnsiTheme="minorHAnsi" w:cstheme="minorHAnsi"/>
+                <w:b/>
+                <w:bCs/>
+              </w:rPr>
+            </w:pPr>
+            <w:r>
+              <w:rPr>
+                <w:rFonts w:asciiTheme="minorHAnsi" w:hAnsiTheme="minorHAnsi" w:cstheme="minorHAnsi"/>
+                <w:b/>
+                <w:bCs/>
+              </w:rPr>
+              <w:t>Assumptions</w:t>
+            </w:r>
+          </w:p>
+        </w:tc>
+      </w:tr>
+      <w:tr>
+        <w:tc>
+          <w:tcPr>
+            <w:tcW w:w="9350" w:type="dxa"/>
+            <w:gridSpan w:val="2"/>
+          </w:tcPr>
+          <w:p>
+            <w:pPr>
+              <w:pStyle w:val="ListParagraph"/>
+              <w:numPr>
+                <w:ilvl w:val="0"/>
+                <w:numId w:val="31"/>
+              </w:numPr>
+              <w:rPr>
+                <w:rFonts w:cstheme="minorHAnsi"/>
+              </w:rPr>
+            </w:pPr>
+            <w:r>
+              <w:rPr>
+                <w:rFonts w:asciiTheme="majorHAnsi" w:hAnsiTheme="majorHAnsi" w:cstheme="majorHAnsi"/>
+              </w:rPr>
+              <w:t>There will be no interface of this daemon</w:t>
+            </w:r>
+          </w:p>
+        </w:tc>
+      </w:tr>
+      <w:tr>
+        <w:tc>
+          <w:tcPr>
+            <w:tcW w:w="9350" w:type="dxa"/>
+            <w:gridSpan w:val="2"/>
+          </w:tcPr>
+          <w:p>
+            <w:pPr>
+              <w:rPr>
+                <w:rFonts w:asciiTheme="minorHAnsi" w:hAnsiTheme="minorHAnsi" w:cstheme="minorHAnsi"/>
+                <w:b/>
+                <w:bCs/>
+              </w:rPr>
+            </w:pPr>
+            <w:r>
+              <w:rPr>
+                <w:rFonts w:asciiTheme="minorHAnsi" w:hAnsiTheme="minorHAnsi" w:cstheme="minorHAnsi"/>
+                <w:b/>
+                <w:bCs/>
+              </w:rPr>
+              <w:t>Execution Steps</w:t>
+            </w:r>
+          </w:p>
+        </w:tc>
+      </w:tr>
+      <w:tr>
+        <w:tc>
+          <w:tcPr>
+            <w:tcW w:w="9350" w:type="dxa"/>
+            <w:gridSpan w:val="2"/>
+          </w:tcPr>
+          <w:p>
+            <w:pPr>
+              <w:pStyle w:val="ListParagraph"/>
+              <w:numPr>
+                <w:ilvl w:val="0"/>
+                <w:numId w:val="32"/>
+              </w:numPr>
+              <w:rPr>
+                <w:rFonts w:asciiTheme="majorHAnsi" w:hAnsiTheme="majorHAnsi" w:cstheme="majorHAnsi"/>
+              </w:rPr>
+            </w:pPr>
+            <w:r>
+              <w:rPr>
+                <w:rFonts w:asciiTheme="majorHAnsi" w:hAnsiTheme="majorHAnsi" w:cstheme="majorHAnsi"/>
+              </w:rPr>
+              <w:t>Scraping application does HTTP-GET from specific news portal</w:t>
+            </w:r>
+          </w:p>
+          <w:p>
+            <w:pPr>
+              <w:pStyle w:val="ListParagraph"/>
+              <w:numPr>
+                <w:ilvl w:val="0"/>
+                <w:numId w:val="32"/>
+              </w:numPr>
+              <w:rPr>
+                <w:rFonts w:asciiTheme="majorHAnsi" w:hAnsiTheme="majorHAnsi" w:cstheme="majorHAnsi"/>
+              </w:rPr>
+            </w:pPr>
+            <w:r>
+              <w:rPr>
+                <w:rFonts w:asciiTheme="majorHAnsi" w:hAnsiTheme="majorHAnsi" w:cstheme="majorHAnsi"/>
+              </w:rPr>
+              <w:t>HTML is parsed, and specific tags are scanned</w:t>
+            </w:r>
+          </w:p>
+          <w:p>
+            <w:pPr>
+              <w:pStyle w:val="ListParagraph"/>
+              <w:numPr>
+                <w:ilvl w:val="0"/>
+                <w:numId w:val="32"/>
+              </w:numPr>
+              <w:rPr>
+                <w:rFonts w:asciiTheme="majorHAnsi" w:hAnsiTheme="majorHAnsi" w:cstheme="majorHAnsi"/>
+              </w:rPr>
+            </w:pPr>
+            <w:r>
+              <w:rPr>
+                <w:rFonts w:asciiTheme="majorHAnsi" w:hAnsiTheme="majorHAnsi" w:cstheme="majorHAnsi"/>
+              </w:rPr>
+              <w:t xml:space="preserve">Content is scrapped and saved to content </w:t>
+            </w:r>
+            <w:r>
+              <w:rPr>
+                <w:rFonts w:asciiTheme="majorHAnsi" w:hAnsiTheme="majorHAnsi" w:cstheme="majorHAnsi"/>
+              </w:rPr>
+              <w:t>repository</w:t>
+            </w:r>
+          </w:p>
+        </w:tc>
+      </w:tr>
+      <w:tr>
+        <w:tc>
+          <w:tcPr>
+            <w:tcW w:w="9350" w:type="dxa"/>
+            <w:gridSpan w:val="2"/>
+          </w:tcPr>
+          <w:p>
+            <w:pPr>
+              <w:rPr>
+                <w:rFonts w:asciiTheme="minorHAnsi" w:hAnsiTheme="minorHAnsi" w:cstheme="minorHAnsi"/>
+                <w:b/>
+                <w:bCs/>
+              </w:rPr>
+            </w:pPr>
+            <w:r>
+              <w:rPr>
+                <w:rFonts w:asciiTheme="minorHAnsi" w:hAnsiTheme="minorHAnsi" w:cstheme="minorHAnsi"/>
+                <w:b/>
+                <w:bCs/>
+              </w:rPr>
+              <w:t>Exit Criteria</w:t>
+            </w:r>
+          </w:p>
+        </w:tc>
+      </w:tr>
+      <w:tr>
+        <w:tc>
+          <w:tcPr>
+            <w:tcW w:w="9350" w:type="dxa"/>
+            <w:gridSpan w:val="2"/>
+          </w:tcPr>
+          <w:p>
+            <w:pPr>
+              <w:rPr>
+                <w:rFonts w:asciiTheme="minorHAnsi" w:hAnsiTheme="minorHAnsi" w:cstheme="minorHAnsi"/>
+              </w:rPr>
+            </w:pPr>
+            <w:r>
+              <w:rPr>
+                <w:rFonts w:asciiTheme="minorHAnsi" w:hAnsiTheme="minorHAnsi" w:cstheme="minorHAnsi"/>
+              </w:rPr>
+              <w:lastRenderedPageBreak/>
+              <w:t>Content is saved into content repository</w:t>
+            </w:r>
+          </w:p>
+        </w:tc>
+      </w:tr>
+    </w:tbl>
+    <w:p>
+      <w:pPr>
         <w:pStyle w:val="Heading1"/>
       </w:pPr>
-      <w:bookmarkStart w:id="9" w:name="_Toc499402891"/>
+      <w:bookmarkStart w:id="11" w:name="_Toc499405489"/>
+      <w:bookmarkStart w:id="12" w:name="_GoBack"/>
+      <w:bookmarkEnd w:id="12"/>
       <w:r>
-        <w:lastRenderedPageBreak/>
         <w:t>Adopted Methodology</w:t>
       </w:r>
       <w:r>
@@ -3408,7 +4512,7 @@
         </w:rPr>
         <w:footnoteReference w:id="1"/>
       </w:r>
-      <w:bookmarkEnd w:id="9"/>
+      <w:bookmarkEnd w:id="11"/>
     </w:p>
     <w:p>
       <w:r>
@@ -3419,11 +4523,11 @@
       <w:pPr>
         <w:pStyle w:val="Heading2"/>
       </w:pPr>
-      <w:bookmarkStart w:id="10" w:name="_Toc499402892"/>
+      <w:bookmarkStart w:id="13" w:name="_Toc499405490"/>
       <w:r>
         <w:t>Overview of the Agile Methodology</w:t>
       </w:r>
-      <w:bookmarkEnd w:id="10"/>
+      <w:bookmarkEnd w:id="13"/>
     </w:p>
     <w:p>
       <w:r>
@@ -3510,10 +4614,7 @@
     </w:p>
     <w:p>
       <w:r>
-        <w:t>Following are the Agile Manifesto principles</w:t>
-      </w:r>
-      <w:r>
-        <w:t>:</w:t>
+        <w:t>Following are the Agile Manifesto principles:</w:t>
       </w:r>
     </w:p>
     <w:p>
@@ -3596,11 +4697,11 @@
       <w:pPr>
         <w:pStyle w:val="Heading2"/>
       </w:pPr>
-      <w:bookmarkStart w:id="11" w:name="_Toc499402893"/>
+      <w:bookmarkStart w:id="14" w:name="_Toc499405491"/>
       <w:r>
         <w:t>Agile Methodology Application on the Project</w:t>
       </w:r>
-      <w:bookmarkEnd w:id="11"/>
+      <w:bookmarkEnd w:id="14"/>
     </w:p>
     <w:p>
       <w:r>
@@ -3611,11 +4712,11 @@
       <w:pPr>
         <w:pStyle w:val="Heading3"/>
       </w:pPr>
-      <w:bookmarkStart w:id="12" w:name="_Toc499402894"/>
+      <w:bookmarkStart w:id="15" w:name="_Toc499405492"/>
       <w:r>
         <w:t>Content Repository</w:t>
       </w:r>
-      <w:bookmarkEnd w:id="12"/>
+      <w:bookmarkEnd w:id="15"/>
     </w:p>
     <w:p>
       <w:r>
@@ -3626,11 +4727,11 @@
       <w:pPr>
         <w:pStyle w:val="Heading3"/>
       </w:pPr>
-      <w:bookmarkStart w:id="13" w:name="_Toc499402895"/>
+      <w:bookmarkStart w:id="16" w:name="_Toc499405493"/>
       <w:r>
         <w:t>Content Scrapping Module</w:t>
       </w:r>
-      <w:bookmarkEnd w:id="13"/>
+      <w:bookmarkEnd w:id="16"/>
     </w:p>
     <w:p>
       <w:r>
@@ -3647,12 +4748,12 @@
       <w:pPr>
         <w:pStyle w:val="Heading3"/>
       </w:pPr>
-      <w:bookmarkStart w:id="14" w:name="_Toc499402896"/>
+      <w:bookmarkStart w:id="17" w:name="_Toc499405494"/>
       <w:r>
         <w:lastRenderedPageBreak/>
         <w:t>API Gateway</w:t>
       </w:r>
-      <w:bookmarkEnd w:id="14"/>
+      <w:bookmarkEnd w:id="17"/>
     </w:p>
     <w:p>
       <w:r>
@@ -3663,11 +4764,11 @@
       <w:pPr>
         <w:pStyle w:val="Heading3"/>
       </w:pPr>
-      <w:bookmarkStart w:id="15" w:name="_Toc499402897"/>
+      <w:bookmarkStart w:id="18" w:name="_Toc499405495"/>
       <w:r>
         <w:t>Mobile App for Displaying News Content</w:t>
       </w:r>
-      <w:bookmarkEnd w:id="15"/>
+      <w:bookmarkEnd w:id="18"/>
     </w:p>
     <w:p>
       <w:r>
@@ -3691,12 +4792,12 @@
       <w:pPr>
         <w:pStyle w:val="Heading1"/>
       </w:pPr>
-      <w:bookmarkStart w:id="16" w:name="_Toc499402898"/>
+      <w:bookmarkStart w:id="19" w:name="_Toc499405496"/>
       <w:r>
         <w:lastRenderedPageBreak/>
         <w:t>Work Plan</w:t>
       </w:r>
-      <w:bookmarkEnd w:id="16"/>
+      <w:bookmarkEnd w:id="19"/>
     </w:p>
     <w:p/>
     <w:p>
@@ -3833,13 +4934,15 @@
             <v:path o:extrusionok="f" gradientshapeok="t" o:connecttype="rect"/>
             <o:lock v:ext="edit" aspectratio="t"/>
           </v:shapetype>
-          <v:shape id="_x0000_i1027" type="#_x0000_t75" style="width:76.5pt;height:49.5pt" o:ole="">
+          <v:shape id="_x0000_i1025" type="#_x0000_t75" style="width:76.5pt;height:49.5pt" o:ole="">
             <v:imagedata r:id="rId19" o:title=""/>
           </v:shape>
-          <o:OLEObject Type="Embed" ProgID="AcroExch.Document.DC" ShapeID="_x0000_i1027" DrawAspect="Icon" ObjectID="_1573145985" r:id="rId20"/>
+          <o:OLEObject Type="Embed" ProgID="AcroExch.Document.DC" ShapeID="_x0000_i1025" DrawAspect="Icon" ObjectID="_1573154996" r:id="rId20"/>
         </w:object>
       </w:r>
     </w:p>
+    <w:p/>
+    <w:p/>
     <w:sectPr>
       <w:pgSz w:w="12240" w:h="15840"/>
       <w:pgMar w:top="1440" w:right="1440" w:bottom="1440" w:left="1440" w:header="720" w:footer="720" w:gutter="0"/>
@@ -4151,6 +5254,184 @@
     </w:lvl>
   </w:abstractNum>
   <w:abstractNum w:abstractNumId="1" w15:restartNumberingAfterBreak="0">
+    <w:nsid w:val="02326E95"/>
+    <w:multiLevelType w:val="hybridMultilevel"/>
+    <w:tmpl w:val="5B6E15CE"/>
+    <w:lvl w:ilvl="0" w:tplc="01FEA5BA">
+      <w:start w:val="1"/>
+      <w:numFmt w:val="decimal"/>
+      <w:lvlText w:val="%1."/>
+      <w:lvlJc w:val="left"/>
+      <w:pPr>
+        <w:ind w:left="720" w:hanging="360"/>
+      </w:pPr>
+      <w:rPr>
+        <w:rFonts w:asciiTheme="minorHAnsi" w:hAnsiTheme="minorHAnsi" w:cstheme="minorHAnsi" w:hint="default"/>
+      </w:rPr>
+    </w:lvl>
+    <w:lvl w:ilvl="1" w:tplc="04090019" w:tentative="1">
+      <w:start w:val="1"/>
+      <w:numFmt w:val="lowerLetter"/>
+      <w:lvlText w:val="%2."/>
+      <w:lvlJc w:val="left"/>
+      <w:pPr>
+        <w:ind w:left="1440" w:hanging="360"/>
+      </w:pPr>
+    </w:lvl>
+    <w:lvl w:ilvl="2" w:tplc="0409001B" w:tentative="1">
+      <w:start w:val="1"/>
+      <w:numFmt w:val="lowerRoman"/>
+      <w:lvlText w:val="%3."/>
+      <w:lvlJc w:val="right"/>
+      <w:pPr>
+        <w:ind w:left="2160" w:hanging="180"/>
+      </w:pPr>
+    </w:lvl>
+    <w:lvl w:ilvl="3" w:tplc="0409000F" w:tentative="1">
+      <w:start w:val="1"/>
+      <w:numFmt w:val="decimal"/>
+      <w:lvlText w:val="%4."/>
+      <w:lvlJc w:val="left"/>
+      <w:pPr>
+        <w:ind w:left="2880" w:hanging="360"/>
+      </w:pPr>
+    </w:lvl>
+    <w:lvl w:ilvl="4" w:tplc="04090019" w:tentative="1">
+      <w:start w:val="1"/>
+      <w:numFmt w:val="lowerLetter"/>
+      <w:lvlText w:val="%5."/>
+      <w:lvlJc w:val="left"/>
+      <w:pPr>
+        <w:ind w:left="3600" w:hanging="360"/>
+      </w:pPr>
+    </w:lvl>
+    <w:lvl w:ilvl="5" w:tplc="0409001B" w:tentative="1">
+      <w:start w:val="1"/>
+      <w:numFmt w:val="lowerRoman"/>
+      <w:lvlText w:val="%6."/>
+      <w:lvlJc w:val="right"/>
+      <w:pPr>
+        <w:ind w:left="4320" w:hanging="180"/>
+      </w:pPr>
+    </w:lvl>
+    <w:lvl w:ilvl="6" w:tplc="0409000F" w:tentative="1">
+      <w:start w:val="1"/>
+      <w:numFmt w:val="decimal"/>
+      <w:lvlText w:val="%7."/>
+      <w:lvlJc w:val="left"/>
+      <w:pPr>
+        <w:ind w:left="5040" w:hanging="360"/>
+      </w:pPr>
+    </w:lvl>
+    <w:lvl w:ilvl="7" w:tplc="04090019" w:tentative="1">
+      <w:start w:val="1"/>
+      <w:numFmt w:val="lowerLetter"/>
+      <w:lvlText w:val="%8."/>
+      <w:lvlJc w:val="left"/>
+      <w:pPr>
+        <w:ind w:left="5760" w:hanging="360"/>
+      </w:pPr>
+    </w:lvl>
+    <w:lvl w:ilvl="8" w:tplc="0409001B" w:tentative="1">
+      <w:start w:val="1"/>
+      <w:numFmt w:val="lowerRoman"/>
+      <w:lvlText w:val="%9."/>
+      <w:lvlJc w:val="right"/>
+      <w:pPr>
+        <w:ind w:left="6480" w:hanging="180"/>
+      </w:pPr>
+    </w:lvl>
+  </w:abstractNum>
+  <w:abstractNum w:abstractNumId="2" w15:restartNumberingAfterBreak="0">
+    <w:nsid w:val="0ABB4EE8"/>
+    <w:multiLevelType w:val="hybridMultilevel"/>
+    <w:tmpl w:val="2B720636"/>
+    <w:lvl w:ilvl="0" w:tplc="01FEA5BA">
+      <w:start w:val="1"/>
+      <w:numFmt w:val="decimal"/>
+      <w:lvlText w:val="%1."/>
+      <w:lvlJc w:val="left"/>
+      <w:pPr>
+        <w:ind w:left="720" w:hanging="360"/>
+      </w:pPr>
+      <w:rPr>
+        <w:rFonts w:asciiTheme="minorHAnsi" w:hAnsiTheme="minorHAnsi" w:cstheme="minorHAnsi" w:hint="default"/>
+      </w:rPr>
+    </w:lvl>
+    <w:lvl w:ilvl="1" w:tplc="04090019" w:tentative="1">
+      <w:start w:val="1"/>
+      <w:numFmt w:val="lowerLetter"/>
+      <w:lvlText w:val="%2."/>
+      <w:lvlJc w:val="left"/>
+      <w:pPr>
+        <w:ind w:left="1440" w:hanging="360"/>
+      </w:pPr>
+    </w:lvl>
+    <w:lvl w:ilvl="2" w:tplc="0409001B" w:tentative="1">
+      <w:start w:val="1"/>
+      <w:numFmt w:val="lowerRoman"/>
+      <w:lvlText w:val="%3."/>
+      <w:lvlJc w:val="right"/>
+      <w:pPr>
+        <w:ind w:left="2160" w:hanging="180"/>
+      </w:pPr>
+    </w:lvl>
+    <w:lvl w:ilvl="3" w:tplc="0409000F" w:tentative="1">
+      <w:start w:val="1"/>
+      <w:numFmt w:val="decimal"/>
+      <w:lvlText w:val="%4."/>
+      <w:lvlJc w:val="left"/>
+      <w:pPr>
+        <w:ind w:left="2880" w:hanging="360"/>
+      </w:pPr>
+    </w:lvl>
+    <w:lvl w:ilvl="4" w:tplc="04090019" w:tentative="1">
+      <w:start w:val="1"/>
+      <w:numFmt w:val="lowerLetter"/>
+      <w:lvlText w:val="%5."/>
+      <w:lvlJc w:val="left"/>
+      <w:pPr>
+        <w:ind w:left="3600" w:hanging="360"/>
+      </w:pPr>
+    </w:lvl>
+    <w:lvl w:ilvl="5" w:tplc="0409001B" w:tentative="1">
+      <w:start w:val="1"/>
+      <w:numFmt w:val="lowerRoman"/>
+      <w:lvlText w:val="%6."/>
+      <w:lvlJc w:val="right"/>
+      <w:pPr>
+        <w:ind w:left="4320" w:hanging="180"/>
+      </w:pPr>
+    </w:lvl>
+    <w:lvl w:ilvl="6" w:tplc="0409000F" w:tentative="1">
+      <w:start w:val="1"/>
+      <w:numFmt w:val="decimal"/>
+      <w:lvlText w:val="%7."/>
+      <w:lvlJc w:val="left"/>
+      <w:pPr>
+        <w:ind w:left="5040" w:hanging="360"/>
+      </w:pPr>
+    </w:lvl>
+    <w:lvl w:ilvl="7" w:tplc="04090019" w:tentative="1">
+      <w:start w:val="1"/>
+      <w:numFmt w:val="lowerLetter"/>
+      <w:lvlText w:val="%8."/>
+      <w:lvlJc w:val="left"/>
+      <w:pPr>
+        <w:ind w:left="5760" w:hanging="360"/>
+      </w:pPr>
+    </w:lvl>
+    <w:lvl w:ilvl="8" w:tplc="0409001B" w:tentative="1">
+      <w:start w:val="1"/>
+      <w:numFmt w:val="lowerRoman"/>
+      <w:lvlText w:val="%9."/>
+      <w:lvlJc w:val="right"/>
+      <w:pPr>
+        <w:ind w:left="6480" w:hanging="180"/>
+      </w:pPr>
+    </w:lvl>
+  </w:abstractNum>
+  <w:abstractNum w:abstractNumId="3" w15:restartNumberingAfterBreak="0">
     <w:nsid w:val="0AC30744"/>
     <w:multiLevelType w:val="hybridMultilevel"/>
     <w:tmpl w:val="C0BA49A6"/>
@@ -4239,7 +5520,7 @@
       </w:pPr>
     </w:lvl>
   </w:abstractNum>
-  <w:abstractNum w:abstractNumId="2" w15:restartNumberingAfterBreak="0">
+  <w:abstractNum w:abstractNumId="4" w15:restartNumberingAfterBreak="0">
     <w:nsid w:val="0BCD78DB"/>
     <w:multiLevelType w:val="hybridMultilevel"/>
     <w:tmpl w:val="92A0867E"/>
@@ -4328,7 +5609,7 @@
       </w:pPr>
     </w:lvl>
   </w:abstractNum>
-  <w:abstractNum w:abstractNumId="3" w15:restartNumberingAfterBreak="0">
+  <w:abstractNum w:abstractNumId="5" w15:restartNumberingAfterBreak="0">
     <w:nsid w:val="0DC27105"/>
     <w:multiLevelType w:val="multilevel"/>
     <w:tmpl w:val="04090025"/>
@@ -4423,7 +5704,7 @@
       </w:pPr>
     </w:lvl>
   </w:abstractNum>
-  <w:abstractNum w:abstractNumId="4" w15:restartNumberingAfterBreak="0">
+  <w:abstractNum w:abstractNumId="6" w15:restartNumberingAfterBreak="0">
     <w:nsid w:val="106D6184"/>
     <w:multiLevelType w:val="hybridMultilevel"/>
     <w:tmpl w:val="889C5B36"/>
@@ -4536,7 +5817,7 @@
       </w:rPr>
     </w:lvl>
   </w:abstractNum>
-  <w:abstractNum w:abstractNumId="5" w15:restartNumberingAfterBreak="0">
+  <w:abstractNum w:abstractNumId="7" w15:restartNumberingAfterBreak="0">
     <w:nsid w:val="1482775B"/>
     <w:multiLevelType w:val="multilevel"/>
     <w:tmpl w:val="C5F02F4A"/>
@@ -4622,7 +5903,96 @@
       </w:pPr>
     </w:lvl>
   </w:abstractNum>
-  <w:abstractNum w:abstractNumId="6" w15:restartNumberingAfterBreak="0">
+  <w:abstractNum w:abstractNumId="8" w15:restartNumberingAfterBreak="0">
+    <w:nsid w:val="17973BD1"/>
+    <w:multiLevelType w:val="hybridMultilevel"/>
+    <w:tmpl w:val="2B720636"/>
+    <w:lvl w:ilvl="0" w:tplc="01FEA5BA">
+      <w:start w:val="1"/>
+      <w:numFmt w:val="decimal"/>
+      <w:lvlText w:val="%1."/>
+      <w:lvlJc w:val="left"/>
+      <w:pPr>
+        <w:ind w:left="720" w:hanging="360"/>
+      </w:pPr>
+      <w:rPr>
+        <w:rFonts w:asciiTheme="minorHAnsi" w:hAnsiTheme="minorHAnsi" w:cstheme="minorHAnsi" w:hint="default"/>
+      </w:rPr>
+    </w:lvl>
+    <w:lvl w:ilvl="1" w:tplc="04090019" w:tentative="1">
+      <w:start w:val="1"/>
+      <w:numFmt w:val="lowerLetter"/>
+      <w:lvlText w:val="%2."/>
+      <w:lvlJc w:val="left"/>
+      <w:pPr>
+        <w:ind w:left="1440" w:hanging="360"/>
+      </w:pPr>
+    </w:lvl>
+    <w:lvl w:ilvl="2" w:tplc="0409001B" w:tentative="1">
+      <w:start w:val="1"/>
+      <w:numFmt w:val="lowerRoman"/>
+      <w:lvlText w:val="%3."/>
+      <w:lvlJc w:val="right"/>
+      <w:pPr>
+        <w:ind w:left="2160" w:hanging="180"/>
+      </w:pPr>
+    </w:lvl>
+    <w:lvl w:ilvl="3" w:tplc="0409000F" w:tentative="1">
+      <w:start w:val="1"/>
+      <w:numFmt w:val="decimal"/>
+      <w:lvlText w:val="%4."/>
+      <w:lvlJc w:val="left"/>
+      <w:pPr>
+        <w:ind w:left="2880" w:hanging="360"/>
+      </w:pPr>
+    </w:lvl>
+    <w:lvl w:ilvl="4" w:tplc="04090019" w:tentative="1">
+      <w:start w:val="1"/>
+      <w:numFmt w:val="lowerLetter"/>
+      <w:lvlText w:val="%5."/>
+      <w:lvlJc w:val="left"/>
+      <w:pPr>
+        <w:ind w:left="3600" w:hanging="360"/>
+      </w:pPr>
+    </w:lvl>
+    <w:lvl w:ilvl="5" w:tplc="0409001B" w:tentative="1">
+      <w:start w:val="1"/>
+      <w:numFmt w:val="lowerRoman"/>
+      <w:lvlText w:val="%6."/>
+      <w:lvlJc w:val="right"/>
+      <w:pPr>
+        <w:ind w:left="4320" w:hanging="180"/>
+      </w:pPr>
+    </w:lvl>
+    <w:lvl w:ilvl="6" w:tplc="0409000F" w:tentative="1">
+      <w:start w:val="1"/>
+      <w:numFmt w:val="decimal"/>
+      <w:lvlText w:val="%7."/>
+      <w:lvlJc w:val="left"/>
+      <w:pPr>
+        <w:ind w:left="5040" w:hanging="360"/>
+      </w:pPr>
+    </w:lvl>
+    <w:lvl w:ilvl="7" w:tplc="04090019" w:tentative="1">
+      <w:start w:val="1"/>
+      <w:numFmt w:val="lowerLetter"/>
+      <w:lvlText w:val="%8."/>
+      <w:lvlJc w:val="left"/>
+      <w:pPr>
+        <w:ind w:left="5760" w:hanging="360"/>
+      </w:pPr>
+    </w:lvl>
+    <w:lvl w:ilvl="8" w:tplc="0409001B" w:tentative="1">
+      <w:start w:val="1"/>
+      <w:numFmt w:val="lowerRoman"/>
+      <w:lvlText w:val="%9."/>
+      <w:lvlJc w:val="right"/>
+      <w:pPr>
+        <w:ind w:left="6480" w:hanging="180"/>
+      </w:pPr>
+    </w:lvl>
+  </w:abstractNum>
+  <w:abstractNum w:abstractNumId="9" w15:restartNumberingAfterBreak="0">
     <w:nsid w:val="1F2F08EC"/>
     <w:multiLevelType w:val="hybridMultilevel"/>
     <w:tmpl w:val="007C0C06"/>
@@ -4735,7 +6105,7 @@
       </w:rPr>
     </w:lvl>
   </w:abstractNum>
-  <w:abstractNum w:abstractNumId="7" w15:restartNumberingAfterBreak="0">
+  <w:abstractNum w:abstractNumId="10" w15:restartNumberingAfterBreak="0">
     <w:nsid w:val="2A4F6453"/>
     <w:multiLevelType w:val="hybridMultilevel"/>
     <w:tmpl w:val="60DE84FA"/>
@@ -4829,7 +6199,7 @@
       </w:pPr>
     </w:lvl>
   </w:abstractNum>
-  <w:abstractNum w:abstractNumId="8" w15:restartNumberingAfterBreak="0">
+  <w:abstractNum w:abstractNumId="11" w15:restartNumberingAfterBreak="0">
     <w:nsid w:val="33D0030F"/>
     <w:multiLevelType w:val="multilevel"/>
     <w:tmpl w:val="0409001F"/>
@@ -4915,7 +6285,7 @@
       </w:pPr>
     </w:lvl>
   </w:abstractNum>
-  <w:abstractNum w:abstractNumId="9" w15:restartNumberingAfterBreak="0">
+  <w:abstractNum w:abstractNumId="12" w15:restartNumberingAfterBreak="0">
     <w:nsid w:val="418E386C"/>
     <w:multiLevelType w:val="hybridMultilevel"/>
     <w:tmpl w:val="7E4E0742"/>
@@ -5004,7 +6374,7 @@
       </w:pPr>
     </w:lvl>
   </w:abstractNum>
-  <w:abstractNum w:abstractNumId="10" w15:restartNumberingAfterBreak="0">
+  <w:abstractNum w:abstractNumId="13" w15:restartNumberingAfterBreak="0">
     <w:nsid w:val="4462359A"/>
     <w:multiLevelType w:val="hybridMultilevel"/>
     <w:tmpl w:val="5B6E15CE"/>
@@ -5093,7 +6463,7 @@
       </w:pPr>
     </w:lvl>
   </w:abstractNum>
-  <w:abstractNum w:abstractNumId="11" w15:restartNumberingAfterBreak="0">
+  <w:abstractNum w:abstractNumId="14" w15:restartNumberingAfterBreak="0">
     <w:nsid w:val="4C2913EE"/>
     <w:multiLevelType w:val="hybridMultilevel"/>
     <w:tmpl w:val="34CA7EE6"/>
@@ -5182,7 +6552,7 @@
       </w:pPr>
     </w:lvl>
   </w:abstractNum>
-  <w:abstractNum w:abstractNumId="12" w15:restartNumberingAfterBreak="0">
+  <w:abstractNum w:abstractNumId="15" w15:restartNumberingAfterBreak="0">
     <w:nsid w:val="50A3390B"/>
     <w:multiLevelType w:val="hybridMultilevel"/>
     <w:tmpl w:val="2B720636"/>
@@ -5271,7 +6641,7 @@
       </w:pPr>
     </w:lvl>
   </w:abstractNum>
-  <w:abstractNum w:abstractNumId="13" w15:restartNumberingAfterBreak="0">
+  <w:abstractNum w:abstractNumId="16" w15:restartNumberingAfterBreak="0">
     <w:nsid w:val="532217A6"/>
     <w:multiLevelType w:val="hybridMultilevel"/>
     <w:tmpl w:val="64EE9012"/>
@@ -5360,7 +6730,274 @@
       </w:pPr>
     </w:lvl>
   </w:abstractNum>
-  <w:abstractNum w:abstractNumId="14" w15:restartNumberingAfterBreak="0">
+  <w:abstractNum w:abstractNumId="17" w15:restartNumberingAfterBreak="0">
+    <w:nsid w:val="577D2BCF"/>
+    <w:multiLevelType w:val="hybridMultilevel"/>
+    <w:tmpl w:val="2B720636"/>
+    <w:lvl w:ilvl="0" w:tplc="01FEA5BA">
+      <w:start w:val="1"/>
+      <w:numFmt w:val="decimal"/>
+      <w:lvlText w:val="%1."/>
+      <w:lvlJc w:val="left"/>
+      <w:pPr>
+        <w:ind w:left="720" w:hanging="360"/>
+      </w:pPr>
+      <w:rPr>
+        <w:rFonts w:asciiTheme="minorHAnsi" w:hAnsiTheme="minorHAnsi" w:cstheme="minorHAnsi" w:hint="default"/>
+      </w:rPr>
+    </w:lvl>
+    <w:lvl w:ilvl="1" w:tplc="04090019" w:tentative="1">
+      <w:start w:val="1"/>
+      <w:numFmt w:val="lowerLetter"/>
+      <w:lvlText w:val="%2."/>
+      <w:lvlJc w:val="left"/>
+      <w:pPr>
+        <w:ind w:left="1440" w:hanging="360"/>
+      </w:pPr>
+    </w:lvl>
+    <w:lvl w:ilvl="2" w:tplc="0409001B" w:tentative="1">
+      <w:start w:val="1"/>
+      <w:numFmt w:val="lowerRoman"/>
+      <w:lvlText w:val="%3."/>
+      <w:lvlJc w:val="right"/>
+      <w:pPr>
+        <w:ind w:left="2160" w:hanging="180"/>
+      </w:pPr>
+    </w:lvl>
+    <w:lvl w:ilvl="3" w:tplc="0409000F" w:tentative="1">
+      <w:start w:val="1"/>
+      <w:numFmt w:val="decimal"/>
+      <w:lvlText w:val="%4."/>
+      <w:lvlJc w:val="left"/>
+      <w:pPr>
+        <w:ind w:left="2880" w:hanging="360"/>
+      </w:pPr>
+    </w:lvl>
+    <w:lvl w:ilvl="4" w:tplc="04090019" w:tentative="1">
+      <w:start w:val="1"/>
+      <w:numFmt w:val="lowerLetter"/>
+      <w:lvlText w:val="%5."/>
+      <w:lvlJc w:val="left"/>
+      <w:pPr>
+        <w:ind w:left="3600" w:hanging="360"/>
+      </w:pPr>
+    </w:lvl>
+    <w:lvl w:ilvl="5" w:tplc="0409001B" w:tentative="1">
+      <w:start w:val="1"/>
+      <w:numFmt w:val="lowerRoman"/>
+      <w:lvlText w:val="%6."/>
+      <w:lvlJc w:val="right"/>
+      <w:pPr>
+        <w:ind w:left="4320" w:hanging="180"/>
+      </w:pPr>
+    </w:lvl>
+    <w:lvl w:ilvl="6" w:tplc="0409000F" w:tentative="1">
+      <w:start w:val="1"/>
+      <w:numFmt w:val="decimal"/>
+      <w:lvlText w:val="%7."/>
+      <w:lvlJc w:val="left"/>
+      <w:pPr>
+        <w:ind w:left="5040" w:hanging="360"/>
+      </w:pPr>
+    </w:lvl>
+    <w:lvl w:ilvl="7" w:tplc="04090019" w:tentative="1">
+      <w:start w:val="1"/>
+      <w:numFmt w:val="lowerLetter"/>
+      <w:lvlText w:val="%8."/>
+      <w:lvlJc w:val="left"/>
+      <w:pPr>
+        <w:ind w:left="5760" w:hanging="360"/>
+      </w:pPr>
+    </w:lvl>
+    <w:lvl w:ilvl="8" w:tplc="0409001B" w:tentative="1">
+      <w:start w:val="1"/>
+      <w:numFmt w:val="lowerRoman"/>
+      <w:lvlText w:val="%9."/>
+      <w:lvlJc w:val="right"/>
+      <w:pPr>
+        <w:ind w:left="6480" w:hanging="180"/>
+      </w:pPr>
+    </w:lvl>
+  </w:abstractNum>
+  <w:abstractNum w:abstractNumId="18" w15:restartNumberingAfterBreak="0">
+    <w:nsid w:val="61EB5252"/>
+    <w:multiLevelType w:val="hybridMultilevel"/>
+    <w:tmpl w:val="5B6E15CE"/>
+    <w:lvl w:ilvl="0" w:tplc="01FEA5BA">
+      <w:start w:val="1"/>
+      <w:numFmt w:val="decimal"/>
+      <w:lvlText w:val="%1."/>
+      <w:lvlJc w:val="left"/>
+      <w:pPr>
+        <w:ind w:left="720" w:hanging="360"/>
+      </w:pPr>
+      <w:rPr>
+        <w:rFonts w:asciiTheme="minorHAnsi" w:hAnsiTheme="minorHAnsi" w:cstheme="minorHAnsi" w:hint="default"/>
+      </w:rPr>
+    </w:lvl>
+    <w:lvl w:ilvl="1" w:tplc="04090019" w:tentative="1">
+      <w:start w:val="1"/>
+      <w:numFmt w:val="lowerLetter"/>
+      <w:lvlText w:val="%2."/>
+      <w:lvlJc w:val="left"/>
+      <w:pPr>
+        <w:ind w:left="1440" w:hanging="360"/>
+      </w:pPr>
+    </w:lvl>
+    <w:lvl w:ilvl="2" w:tplc="0409001B" w:tentative="1">
+      <w:start w:val="1"/>
+      <w:numFmt w:val="lowerRoman"/>
+      <w:lvlText w:val="%3."/>
+      <w:lvlJc w:val="right"/>
+      <w:pPr>
+        <w:ind w:left="2160" w:hanging="180"/>
+      </w:pPr>
+    </w:lvl>
+    <w:lvl w:ilvl="3" w:tplc="0409000F" w:tentative="1">
+      <w:start w:val="1"/>
+      <w:numFmt w:val="decimal"/>
+      <w:lvlText w:val="%4."/>
+      <w:lvlJc w:val="left"/>
+      <w:pPr>
+        <w:ind w:left="2880" w:hanging="360"/>
+      </w:pPr>
+    </w:lvl>
+    <w:lvl w:ilvl="4" w:tplc="04090019" w:tentative="1">
+      <w:start w:val="1"/>
+      <w:numFmt w:val="lowerLetter"/>
+      <w:lvlText w:val="%5."/>
+      <w:lvlJc w:val="left"/>
+      <w:pPr>
+        <w:ind w:left="3600" w:hanging="360"/>
+      </w:pPr>
+    </w:lvl>
+    <w:lvl w:ilvl="5" w:tplc="0409001B" w:tentative="1">
+      <w:start w:val="1"/>
+      <w:numFmt w:val="lowerRoman"/>
+      <w:lvlText w:val="%6."/>
+      <w:lvlJc w:val="right"/>
+      <w:pPr>
+        <w:ind w:left="4320" w:hanging="180"/>
+      </w:pPr>
+    </w:lvl>
+    <w:lvl w:ilvl="6" w:tplc="0409000F" w:tentative="1">
+      <w:start w:val="1"/>
+      <w:numFmt w:val="decimal"/>
+      <w:lvlText w:val="%7."/>
+      <w:lvlJc w:val="left"/>
+      <w:pPr>
+        <w:ind w:left="5040" w:hanging="360"/>
+      </w:pPr>
+    </w:lvl>
+    <w:lvl w:ilvl="7" w:tplc="04090019" w:tentative="1">
+      <w:start w:val="1"/>
+      <w:numFmt w:val="lowerLetter"/>
+      <w:lvlText w:val="%8."/>
+      <w:lvlJc w:val="left"/>
+      <w:pPr>
+        <w:ind w:left="5760" w:hanging="360"/>
+      </w:pPr>
+    </w:lvl>
+    <w:lvl w:ilvl="8" w:tplc="0409001B" w:tentative="1">
+      <w:start w:val="1"/>
+      <w:numFmt w:val="lowerRoman"/>
+      <w:lvlText w:val="%9."/>
+      <w:lvlJc w:val="right"/>
+      <w:pPr>
+        <w:ind w:left="6480" w:hanging="180"/>
+      </w:pPr>
+    </w:lvl>
+  </w:abstractNum>
+  <w:abstractNum w:abstractNumId="19" w15:restartNumberingAfterBreak="0">
+    <w:nsid w:val="6B555FAE"/>
+    <w:multiLevelType w:val="hybridMultilevel"/>
+    <w:tmpl w:val="5B6E15CE"/>
+    <w:lvl w:ilvl="0" w:tplc="01FEA5BA">
+      <w:start w:val="1"/>
+      <w:numFmt w:val="decimal"/>
+      <w:lvlText w:val="%1."/>
+      <w:lvlJc w:val="left"/>
+      <w:pPr>
+        <w:ind w:left="720" w:hanging="360"/>
+      </w:pPr>
+      <w:rPr>
+        <w:rFonts w:asciiTheme="minorHAnsi" w:hAnsiTheme="minorHAnsi" w:cstheme="minorHAnsi" w:hint="default"/>
+      </w:rPr>
+    </w:lvl>
+    <w:lvl w:ilvl="1" w:tplc="04090019" w:tentative="1">
+      <w:start w:val="1"/>
+      <w:numFmt w:val="lowerLetter"/>
+      <w:lvlText w:val="%2."/>
+      <w:lvlJc w:val="left"/>
+      <w:pPr>
+        <w:ind w:left="1440" w:hanging="360"/>
+      </w:pPr>
+    </w:lvl>
+    <w:lvl w:ilvl="2" w:tplc="0409001B" w:tentative="1">
+      <w:start w:val="1"/>
+      <w:numFmt w:val="lowerRoman"/>
+      <w:lvlText w:val="%3."/>
+      <w:lvlJc w:val="right"/>
+      <w:pPr>
+        <w:ind w:left="2160" w:hanging="180"/>
+      </w:pPr>
+    </w:lvl>
+    <w:lvl w:ilvl="3" w:tplc="0409000F" w:tentative="1">
+      <w:start w:val="1"/>
+      <w:numFmt w:val="decimal"/>
+      <w:lvlText w:val="%4."/>
+      <w:lvlJc w:val="left"/>
+      <w:pPr>
+        <w:ind w:left="2880" w:hanging="360"/>
+      </w:pPr>
+    </w:lvl>
+    <w:lvl w:ilvl="4" w:tplc="04090019" w:tentative="1">
+      <w:start w:val="1"/>
+      <w:numFmt w:val="lowerLetter"/>
+      <w:lvlText w:val="%5."/>
+      <w:lvlJc w:val="left"/>
+      <w:pPr>
+        <w:ind w:left="3600" w:hanging="360"/>
+      </w:pPr>
+    </w:lvl>
+    <w:lvl w:ilvl="5" w:tplc="0409001B" w:tentative="1">
+      <w:start w:val="1"/>
+      <w:numFmt w:val="lowerRoman"/>
+      <w:lvlText w:val="%6."/>
+      <w:lvlJc w:val="right"/>
+      <w:pPr>
+        <w:ind w:left="4320" w:hanging="180"/>
+      </w:pPr>
+    </w:lvl>
+    <w:lvl w:ilvl="6" w:tplc="0409000F" w:tentative="1">
+      <w:start w:val="1"/>
+      <w:numFmt w:val="decimal"/>
+      <w:lvlText w:val="%7."/>
+      <w:lvlJc w:val="left"/>
+      <w:pPr>
+        <w:ind w:left="5040" w:hanging="360"/>
+      </w:pPr>
+    </w:lvl>
+    <w:lvl w:ilvl="7" w:tplc="04090019" w:tentative="1">
+      <w:start w:val="1"/>
+      <w:numFmt w:val="lowerLetter"/>
+      <w:lvlText w:val="%8."/>
+      <w:lvlJc w:val="left"/>
+      <w:pPr>
+        <w:ind w:left="5760" w:hanging="360"/>
+      </w:pPr>
+    </w:lvl>
+    <w:lvl w:ilvl="8" w:tplc="0409001B" w:tentative="1">
+      <w:start w:val="1"/>
+      <w:numFmt w:val="lowerRoman"/>
+      <w:lvlText w:val="%9."/>
+      <w:lvlJc w:val="right"/>
+      <w:pPr>
+        <w:ind w:left="6480" w:hanging="180"/>
+      </w:pPr>
+    </w:lvl>
+  </w:abstractNum>
+  <w:abstractNum w:abstractNumId="20" w15:restartNumberingAfterBreak="0">
     <w:nsid w:val="76531C78"/>
     <w:multiLevelType w:val="hybridMultilevel"/>
     <w:tmpl w:val="BDD2ADFC"/>
@@ -5446,7 +7083,7 @@
       </w:pPr>
     </w:lvl>
   </w:abstractNum>
-  <w:abstractNum w:abstractNumId="15" w15:restartNumberingAfterBreak="0">
+  <w:abstractNum w:abstractNumId="21" w15:restartNumberingAfterBreak="0">
     <w:nsid w:val="7B77496E"/>
     <w:multiLevelType w:val="hybridMultilevel"/>
     <w:tmpl w:val="2B720636"/>
@@ -5536,43 +7173,43 @@
     </w:lvl>
   </w:abstractNum>
   <w:num w:numId="1">
+    <w:abstractNumId w:val="7"/>
+  </w:num>
+  <w:num w:numId="2">
+    <w:abstractNumId w:val="7"/>
+  </w:num>
+  <w:num w:numId="3">
+    <w:abstractNumId w:val="7"/>
+  </w:num>
+  <w:num w:numId="4">
+    <w:abstractNumId w:val="7"/>
+  </w:num>
+  <w:num w:numId="5">
+    <w:abstractNumId w:val="7"/>
+  </w:num>
+  <w:num w:numId="6">
+    <w:abstractNumId w:val="7"/>
+  </w:num>
+  <w:num w:numId="7">
+    <w:abstractNumId w:val="7"/>
+  </w:num>
+  <w:num w:numId="8">
+    <w:abstractNumId w:val="7"/>
+  </w:num>
+  <w:num w:numId="9">
+    <w:abstractNumId w:val="7"/>
+  </w:num>
+  <w:num w:numId="10">
+    <w:abstractNumId w:val="7"/>
+  </w:num>
+  <w:num w:numId="11">
+    <w:abstractNumId w:val="11"/>
+  </w:num>
+  <w:num w:numId="12">
     <w:abstractNumId w:val="5"/>
   </w:num>
-  <w:num w:numId="2">
+  <w:num w:numId="13">
     <w:abstractNumId w:val="5"/>
-  </w:num>
-  <w:num w:numId="3">
-    <w:abstractNumId w:val="5"/>
-  </w:num>
-  <w:num w:numId="4">
-    <w:abstractNumId w:val="5"/>
-  </w:num>
-  <w:num w:numId="5">
-    <w:abstractNumId w:val="5"/>
-  </w:num>
-  <w:num w:numId="6">
-    <w:abstractNumId w:val="5"/>
-  </w:num>
-  <w:num w:numId="7">
-    <w:abstractNumId w:val="5"/>
-  </w:num>
-  <w:num w:numId="8">
-    <w:abstractNumId w:val="5"/>
-  </w:num>
-  <w:num w:numId="9">
-    <w:abstractNumId w:val="5"/>
-  </w:num>
-  <w:num w:numId="10">
-    <w:abstractNumId w:val="5"/>
-  </w:num>
-  <w:num w:numId="11">
-    <w:abstractNumId w:val="8"/>
-  </w:num>
-  <w:num w:numId="12">
-    <w:abstractNumId w:val="3"/>
-  </w:num>
-  <w:num w:numId="13">
-    <w:abstractNumId w:val="3"/>
     <w:lvlOverride w:ilvl="0">
       <w:startOverride w:val="1"/>
     </w:lvlOverride>
@@ -5602,43 +7239,61 @@
     </w:lvlOverride>
   </w:num>
   <w:num w:numId="14">
-    <w:abstractNumId w:val="7"/>
+    <w:abstractNumId w:val="10"/>
   </w:num>
   <w:num w:numId="15">
-    <w:abstractNumId w:val="14"/>
+    <w:abstractNumId w:val="20"/>
   </w:num>
   <w:num w:numId="16">
+    <w:abstractNumId w:val="6"/>
+  </w:num>
+  <w:num w:numId="17">
+    <w:abstractNumId w:val="9"/>
+  </w:num>
+  <w:num w:numId="18">
+    <w:abstractNumId w:val="16"/>
+  </w:num>
+  <w:num w:numId="19">
+    <w:abstractNumId w:val="12"/>
+  </w:num>
+  <w:num w:numId="20">
     <w:abstractNumId w:val="4"/>
   </w:num>
-  <w:num w:numId="17">
-    <w:abstractNumId w:val="6"/>
-  </w:num>
-  <w:num w:numId="18">
-    <w:abstractNumId w:val="13"/>
-  </w:num>
-  <w:num w:numId="19">
-    <w:abstractNumId w:val="9"/>
-  </w:num>
-  <w:num w:numId="20">
-    <w:abstractNumId w:val="2"/>
-  </w:num>
   <w:num w:numId="21">
-    <w:abstractNumId w:val="1"/>
+    <w:abstractNumId w:val="3"/>
   </w:num>
   <w:num w:numId="22">
-    <w:abstractNumId w:val="11"/>
+    <w:abstractNumId w:val="14"/>
   </w:num>
   <w:num w:numId="23">
     <w:abstractNumId w:val="0"/>
   </w:num>
   <w:num w:numId="24">
-    <w:abstractNumId w:val="12"/>
+    <w:abstractNumId w:val="15"/>
   </w:num>
   <w:num w:numId="25">
-    <w:abstractNumId w:val="15"/>
+    <w:abstractNumId w:val="21"/>
   </w:num>
   <w:num w:numId="26">
-    <w:abstractNumId w:val="10"/>
+    <w:abstractNumId w:val="13"/>
+  </w:num>
+  <w:num w:numId="27">
+    <w:abstractNumId w:val="17"/>
+  </w:num>
+  <w:num w:numId="28">
+    <w:abstractNumId w:val="19"/>
+  </w:num>
+  <w:num w:numId="29">
+    <w:abstractNumId w:val="2"/>
+  </w:num>
+  <w:num w:numId="30">
+    <w:abstractNumId w:val="18"/>
+  </w:num>
+  <w:num w:numId="31">
+    <w:abstractNumId w:val="8"/>
+  </w:num>
+  <w:num w:numId="32">
+    <w:abstractNumId w:val="1"/>
   </w:num>
 </w:numbering>
 </file>
@@ -10035,7 +11690,7 @@
 </file>
 
 <file path=customXml/itemProps1.xml><?xml version="1.0" encoding="utf-8"?>
-<ds:datastoreItem xmlns:ds="http://schemas.openxmlformats.org/officeDocument/2006/customXml" ds:itemID="{D2B7D4D1-8654-492E-ADEF-97CD108498AB}">
+<ds:datastoreItem xmlns:ds="http://schemas.openxmlformats.org/officeDocument/2006/customXml" ds:itemID="{5CF5C1BA-209F-4667-B9DB-830D845E627C}">
   <ds:schemaRefs>
     <ds:schemaRef ds:uri="http://schemas.openxmlformats.org/officeDocument/2006/bibliography"/>
   </ds:schemaRefs>

</xml_diff>